<commit_message>
Version 3 del reporte con resultados registrados en mlflow
</commit_message>
<xml_diff>
--- a/Entrega 2/Proyecto Grupo 2 - Entrega 2.docx
+++ b/Entrega 2/Proyecto Grupo 2 - Entrega 2.docx
@@ -1101,6 +1101,7 @@
       </w:pPr>
       <w:r>
         <w:rPr>
+          <w:noProof/>
           <w:lang w:val="es-ES"/>
         </w:rPr>
         <w:drawing>
@@ -1148,6 +1149,7 @@
           <w:lang w:val="es-ES"/>
         </w:rPr>
       </w:pPr>
+      <w:bookmarkStart w:id="0" w:name="_Ref213605504"/>
       <w:r>
         <w:t xml:space="preserve">Figura </w:t>
       </w:r>
@@ -1169,6 +1171,7 @@
       <w:r>
         <w:fldChar w:fldCharType="end"/>
       </w:r>
+      <w:bookmarkEnd w:id="0"/>
       <w:r>
         <w:t>. Instancia en EC2 creada para la entrega del proyecto.</w:t>
       </w:r>
@@ -1189,522 +1192,58 @@
           <w:lang w:val="es-ES"/>
         </w:rPr>
         <w:lastRenderedPageBreak/>
-        <w:t xml:space="preserve">Preprocesamiento del </w:t>
-      </w:r>
-      <w:proofErr w:type="spellStart"/>
-      <w:r>
-        <w:rPr>
-          <w:lang w:val="es-ES"/>
-        </w:rPr>
-        <w:t>Dataset</w:t>
-      </w:r>
-      <w:proofErr w:type="spellEnd"/>
+        <w:t>Proceso de entrenamiento de los modelos</w:t>
+      </w:r>
     </w:p>
     <w:p>
       <w:pPr>
         <w:jc w:val="both"/>
       </w:pPr>
       <w:r>
-        <w:t xml:space="preserve">Antes de desarrollar modelos de Machine </w:t>
-      </w:r>
-      <w:proofErr w:type="spellStart"/>
-      <w:r>
-        <w:t>Learning</w:t>
-      </w:r>
-      <w:proofErr w:type="spellEnd"/>
-      <w:r>
-        <w:t>, es esencial realizar un preprocesamiento de datos, ya que esta etapa garantiza la calidad, fiabilidad y utilidad de los resultados, mejorando significativamente el desempeño de los modelos predictivos.</w:t>
-      </w:r>
-    </w:p>
-    <w:p>
-      <w:pPr>
-        <w:jc w:val="both"/>
-      </w:pPr>
-      <w:r>
-        <w:t xml:space="preserve">El tratamiento aplicado al </w:t>
-      </w:r>
-      <w:proofErr w:type="spellStart"/>
-      <w:r>
-        <w:t>dataset</w:t>
-      </w:r>
-      <w:proofErr w:type="spellEnd"/>
-      <w:r>
-        <w:t xml:space="preserve"> permitió transformarlo en una versión limpia, estructurada y lista para el análisis. Las principales tareas realizadas fueron:</w:t>
-      </w:r>
-    </w:p>
-    <w:p>
-      <w:pPr>
+        <w:t>Para el proceso del entrenamiento de los modelos se utilizó la siguiente metodología:</w:t>
+      </w:r>
+    </w:p>
+    <w:p>
+      <w:pPr>
+        <w:pStyle w:val="Prrafodelista"/>
         <w:numPr>
           <w:ilvl w:val="0"/>
-          <w:numId w:val="10"/>
-        </w:numPr>
-      </w:pPr>
-      <w:r>
-        <w:t xml:space="preserve">Exploración inicial y comprensión: Revisión de las variables, tipos de datos y detección de posibles inconsistencias, lo cual se realizó para la entrega 1. </w:t>
-      </w:r>
-    </w:p>
-    <w:p>
-      <w:pPr>
-        <w:numPr>
-          <w:ilvl w:val="0"/>
-          <w:numId w:val="10"/>
-        </w:numPr>
-      </w:pPr>
-      <w:r>
-        <w:t>Selección y reducción de variables: Identificación de las variables relevantes para el análisis y eliminación de aquellas categóricas que no aportaban valor a los modelos: “</w:t>
-      </w:r>
-      <w:r>
-        <w:rPr>
-          <w:i/>
-          <w:iCs/>
-        </w:rPr>
-        <w:t>date</w:t>
-      </w:r>
-      <w:r>
-        <w:t>”, “</w:t>
-      </w:r>
-      <w:proofErr w:type="spellStart"/>
-      <w:r>
-        <w:rPr>
-          <w:i/>
-          <w:iCs/>
-        </w:rPr>
-        <w:t>street</w:t>
-      </w:r>
-      <w:proofErr w:type="spellEnd"/>
-      <w:r>
-        <w:t>”, “</w:t>
-      </w:r>
-      <w:proofErr w:type="spellStart"/>
-      <w:r>
-        <w:rPr>
-          <w:i/>
-          <w:iCs/>
-        </w:rPr>
-        <w:t>statezip</w:t>
-      </w:r>
-      <w:proofErr w:type="spellEnd"/>
-      <w:r>
-        <w:t>” y “</w:t>
-      </w:r>
-      <w:r>
-        <w:rPr>
-          <w:i/>
-          <w:iCs/>
-        </w:rPr>
-        <w:t>country</w:t>
-      </w:r>
-      <w:r>
-        <w:t>”.</w:t>
-      </w:r>
-    </w:p>
-    <w:p>
-      <w:pPr>
-        <w:numPr>
-          <w:ilvl w:val="0"/>
-          <w:numId w:val="10"/>
-        </w:numPr>
-      </w:pPr>
-      <w:r>
-        <w:t>Limpieza de datos: Eliminación de registros con valores vacíos en la variable objetivo: “</w:t>
-      </w:r>
-      <w:r>
-        <w:rPr>
-          <w:i/>
-          <w:iCs/>
-        </w:rPr>
-        <w:t>Price</w:t>
-      </w:r>
-      <w:r>
-        <w:t>”.</w:t>
-      </w:r>
-    </w:p>
-    <w:p>
-      <w:pPr>
-        <w:numPr>
-          <w:ilvl w:val="0"/>
-          <w:numId w:val="10"/>
-        </w:numPr>
-      </w:pPr>
-      <w:r>
-        <w:t>Conversión y normalización: Transformación de la variable categórica “</w:t>
-      </w:r>
-      <w:proofErr w:type="spellStart"/>
-      <w:r>
-        <w:rPr>
-          <w:i/>
-          <w:iCs/>
-        </w:rPr>
-        <w:t>city</w:t>
-      </w:r>
-      <w:proofErr w:type="spellEnd"/>
-      <w:r>
-        <w:t>” mediante codificación.</w:t>
-      </w:r>
-    </w:p>
-    <w:p>
-      <w:pPr>
-        <w:numPr>
-          <w:ilvl w:val="0"/>
-          <w:numId w:val="10"/>
-        </w:numPr>
-      </w:pPr>
-      <w:r>
-        <w:t xml:space="preserve">División del </w:t>
-      </w:r>
-      <w:proofErr w:type="spellStart"/>
-      <w:r>
-        <w:t>dataset</w:t>
-      </w:r>
-      <w:proofErr w:type="spellEnd"/>
-      <w:r>
-        <w:t>: Separación en conjuntos de entrenamiento y prueba.</w:t>
-      </w:r>
-    </w:p>
-    <w:p>
-      <w:pPr>
-        <w:rPr>
-          <w:lang w:val="es-ES"/>
-        </w:rPr>
-      </w:pPr>
-    </w:p>
-    <w:p>
-      <w:pPr>
-        <w:pStyle w:val="Ttulo2"/>
-        <w:numPr>
-          <w:ilvl w:val="1"/>
-          <w:numId w:val="14"/>
-        </w:numPr>
-        <w:rPr>
-          <w:lang w:val="es-ES"/>
-        </w:rPr>
-      </w:pPr>
-      <w:r>
-        <w:rPr>
-          <w:lang w:val="es-ES"/>
-        </w:rPr>
-        <w:t>Construcción de Modelos Predictivos:</w:t>
-      </w:r>
-    </w:p>
-    <w:p>
-      <w:pPr>
-        <w:jc w:val="both"/>
-      </w:pPr>
-      <w:r>
-        <w:t xml:space="preserve">El objetivo principal </w:t>
-      </w:r>
-      <w:r>
-        <w:t xml:space="preserve">es </w:t>
-      </w:r>
-      <w:r>
-        <w:t>predecir el precio estimado de una vivienda (</w:t>
-      </w:r>
-      <w:r>
-        <w:rPr>
-          <w:i/>
-          <w:iCs/>
-        </w:rPr>
-        <w:t>Price</w:t>
-      </w:r>
-      <w:r>
-        <w:t>) a partir de sus características. Para ello, seguimos el siguiente proceso:</w:t>
-      </w:r>
-    </w:p>
-    <w:p>
-      <w:pPr>
-        <w:numPr>
-          <w:ilvl w:val="0"/>
-          <w:numId w:val="11"/>
+          <w:numId w:val="20"/>
         </w:numPr>
         <w:jc w:val="both"/>
-        <w:rPr>
-          <w:lang w:val="es-ES"/>
-        </w:rPr>
-      </w:pPr>
-      <w:r>
-        <w:t>Definición del objetivo: Predecir el valor de la vivienda (“Price”) utilizando las características de la vivienda (</w:t>
-      </w:r>
-      <w:r>
-        <w:rPr>
-          <w:lang w:val="es-ES"/>
-        </w:rPr>
-        <w:t>“</w:t>
+      </w:pPr>
+      <w:r>
+        <w:t xml:space="preserve">Se lanza un servicio de </w:t>
+      </w:r>
+      <w:r>
+        <w:t>‘</w:t>
       </w:r>
       <w:proofErr w:type="spellStart"/>
       <w:r>
-        <w:rPr>
-          <w:lang w:val="es-ES"/>
-        </w:rPr>
-        <w:t>bedrooms</w:t>
+        <w:t>ml</w:t>
+      </w:r>
+      <w:r>
+        <w:t>flow</w:t>
       </w:r>
       <w:proofErr w:type="spellEnd"/>
       <w:r>
-        <w:rPr>
-          <w:lang w:val="es-ES"/>
-        </w:rPr>
-        <w:t>”, “</w:t>
-      </w:r>
-      <w:proofErr w:type="spellStart"/>
-      <w:r>
-        <w:rPr>
-          <w:lang w:val="es-ES"/>
-        </w:rPr>
-        <w:t>bathrooms</w:t>
-      </w:r>
-      <w:proofErr w:type="spellEnd"/>
-      <w:r>
-        <w:rPr>
-          <w:lang w:val="es-ES"/>
-        </w:rPr>
-        <w:t>”, “</w:t>
-      </w:r>
-      <w:proofErr w:type="spellStart"/>
-      <w:r>
-        <w:rPr>
-          <w:lang w:val="es-ES"/>
-        </w:rPr>
-        <w:t>sqft_</w:t>
-      </w:r>
-      <w:proofErr w:type="gramStart"/>
-      <w:r>
-        <w:rPr>
-          <w:lang w:val="es-ES"/>
-        </w:rPr>
-        <w:t>living</w:t>
-      </w:r>
-      <w:proofErr w:type="spellEnd"/>
-      <w:proofErr w:type="gramEnd"/>
-      <w:r>
-        <w:rPr>
-          <w:lang w:val="es-ES"/>
-        </w:rPr>
-        <w:t>”, “</w:t>
-      </w:r>
-      <w:proofErr w:type="spellStart"/>
-      <w:r>
-        <w:rPr>
-          <w:lang w:val="es-ES"/>
-        </w:rPr>
-        <w:t>sqft_lot</w:t>
-      </w:r>
-      <w:proofErr w:type="spellEnd"/>
-      <w:r>
-        <w:rPr>
-          <w:lang w:val="es-ES"/>
-        </w:rPr>
-        <w:t>”, “</w:t>
-      </w:r>
-      <w:proofErr w:type="spellStart"/>
-      <w:r>
-        <w:rPr>
-          <w:lang w:val="es-ES"/>
-        </w:rPr>
-        <w:t>floors</w:t>
-      </w:r>
-      <w:proofErr w:type="spellEnd"/>
-      <w:r>
-        <w:rPr>
-          <w:lang w:val="es-ES"/>
-        </w:rPr>
-        <w:t>”, “</w:t>
-      </w:r>
-      <w:proofErr w:type="spellStart"/>
-      <w:r>
-        <w:rPr>
-          <w:lang w:val="es-ES"/>
-        </w:rPr>
-        <w:t>waterfront</w:t>
-      </w:r>
-      <w:proofErr w:type="spellEnd"/>
-      <w:r>
-        <w:rPr>
-          <w:lang w:val="es-ES"/>
-        </w:rPr>
-        <w:t>”, “</w:t>
-      </w:r>
-      <w:proofErr w:type="spellStart"/>
-      <w:r>
-        <w:rPr>
-          <w:lang w:val="es-ES"/>
-        </w:rPr>
-        <w:t>view</w:t>
-      </w:r>
-      <w:proofErr w:type="spellEnd"/>
-      <w:r>
-        <w:rPr>
-          <w:lang w:val="es-ES"/>
-        </w:rPr>
-        <w:t>”, “</w:t>
-      </w:r>
-      <w:proofErr w:type="spellStart"/>
-      <w:r>
-        <w:rPr>
-          <w:lang w:val="es-ES"/>
-        </w:rPr>
-        <w:t>condition</w:t>
-      </w:r>
-      <w:proofErr w:type="spellEnd"/>
-      <w:r>
-        <w:rPr>
-          <w:lang w:val="es-ES"/>
-        </w:rPr>
-        <w:t>”, “</w:t>
-      </w:r>
-      <w:proofErr w:type="spellStart"/>
-      <w:r>
-        <w:rPr>
-          <w:lang w:val="es-ES"/>
-        </w:rPr>
-        <w:t>sqft_above</w:t>
-      </w:r>
-      <w:proofErr w:type="spellEnd"/>
-      <w:r>
-        <w:rPr>
-          <w:lang w:val="es-ES"/>
-        </w:rPr>
-        <w:t>”, “</w:t>
-      </w:r>
-      <w:proofErr w:type="spellStart"/>
-      <w:r>
-        <w:rPr>
-          <w:lang w:val="es-ES"/>
-        </w:rPr>
-        <w:t>sqft_basement</w:t>
-      </w:r>
-      <w:proofErr w:type="spellEnd"/>
-      <w:r>
-        <w:rPr>
-          <w:lang w:val="es-ES"/>
-        </w:rPr>
-        <w:t>”, “</w:t>
-      </w:r>
-      <w:proofErr w:type="spellStart"/>
-      <w:r>
-        <w:rPr>
-          <w:lang w:val="es-ES"/>
-        </w:rPr>
-        <w:t>yr_built</w:t>
-      </w:r>
-      <w:proofErr w:type="spellEnd"/>
-      <w:r>
-        <w:rPr>
-          <w:lang w:val="es-ES"/>
-        </w:rPr>
-        <w:t>” y “</w:t>
-      </w:r>
-      <w:proofErr w:type="spellStart"/>
-      <w:r>
-        <w:rPr>
-          <w:lang w:val="es-ES"/>
-        </w:rPr>
-        <w:t>yr_renovated</w:t>
-      </w:r>
-      <w:proofErr w:type="spellEnd"/>
-      <w:r>
-        <w:rPr>
-          <w:lang w:val="es-ES"/>
-        </w:rPr>
-        <w:t>”).</w:t>
-      </w:r>
-    </w:p>
-    <w:p>
-      <w:pPr>
-        <w:numPr>
-          <w:ilvl w:val="0"/>
-          <w:numId w:val="11"/>
-        </w:numPr>
-        <w:jc w:val="both"/>
-        <w:rPr>
-          <w:lang w:val="es-ES"/>
-        </w:rPr>
-      </w:pPr>
-      <w:r>
-        <w:t xml:space="preserve">Selección del algoritmo: Dado que se trata de un problema de regresión, implementamos 4 métodos: Regresión Lineal, </w:t>
-      </w:r>
-      <w:proofErr w:type="spellStart"/>
-      <w:r>
-        <w:t>Random</w:t>
-      </w:r>
-      <w:proofErr w:type="spellEnd"/>
-      <w:r>
-        <w:t xml:space="preserve"> Forest, </w:t>
-      </w:r>
-      <w:proofErr w:type="spellStart"/>
-      <w:r>
-        <w:t>Gradient</w:t>
-      </w:r>
-      <w:proofErr w:type="spellEnd"/>
-      <w:r>
-        <w:t xml:space="preserve"> </w:t>
-      </w:r>
-      <w:proofErr w:type="spellStart"/>
-      <w:r>
-        <w:t>Boosting</w:t>
-      </w:r>
-      <w:proofErr w:type="spellEnd"/>
-      <w:r>
-        <w:t xml:space="preserve"> y </w:t>
-      </w:r>
-      <w:proofErr w:type="spellStart"/>
-      <w:r>
-        <w:t>XGBoost</w:t>
-      </w:r>
-      <w:proofErr w:type="spellEnd"/>
-      <w:r>
-        <w:t>.</w:t>
-      </w:r>
-    </w:p>
-    <w:p>
-      <w:pPr>
-        <w:numPr>
-          <w:ilvl w:val="0"/>
-          <w:numId w:val="11"/>
-        </w:numPr>
-        <w:jc w:val="both"/>
-        <w:rPr>
-          <w:lang w:val="es-ES"/>
-        </w:rPr>
-      </w:pPr>
-      <w:r>
-        <w:t xml:space="preserve">Entrenamiento: Usamos los datos del </w:t>
-      </w:r>
-      <w:proofErr w:type="spellStart"/>
-      <w:r>
-        <w:t>dataset</w:t>
-      </w:r>
-      <w:proofErr w:type="spellEnd"/>
-      <w:r>
-        <w:t xml:space="preserve"> para que el modelo aprenda las relaciones entre las características y el precio.</w:t>
-      </w:r>
-    </w:p>
-    <w:p>
-      <w:pPr>
-        <w:pStyle w:val="Ttulo2"/>
-        <w:numPr>
-          <w:ilvl w:val="1"/>
-          <w:numId w:val="14"/>
-        </w:numPr>
-      </w:pPr>
-      <w:r>
-        <w:t>Evaluación del desempeño</w:t>
-      </w:r>
-    </w:p>
-    <w:p>
-      <w:pPr>
-        <w:jc w:val="both"/>
-      </w:pPr>
-      <w:r>
-        <w:t>La precisión de los modelos fue validada mediante métricas como MAE, RMSE y R². Los siguientes son los desempeños para cada uno de los modelos:</w:t>
-      </w:r>
-    </w:p>
-    <w:p>
-      <w:r>
-        <w:lastRenderedPageBreak/>
+        <w:t>’</w:t>
+      </w:r>
+      <w:r>
+        <w:t xml:space="preserve"> desde la máquina virtual para registrar el versionamiento de los diferentes modelos predictivos a entrenar.</w:t>
+      </w:r>
+    </w:p>
+    <w:p>
+      <w:pPr>
+        <w:keepNext/>
+        <w:jc w:val="center"/>
+      </w:pPr>
+      <w:r>
         <w:drawing>
-          <wp:inline distT="0" distB="0" distL="0" distR="0" wp14:anchorId="2E3A77DA" wp14:editId="7E3E8612">
-            <wp:extent cx="4010025" cy="1123950"/>
-            <wp:effectExtent l="0" t="0" r="9525" b="0"/>
-            <wp:docPr id="1391147305" name="Imagen 2" descr="Texto&#10;&#10;El contenido generado por IA puede ser incorrecto."/>
+          <wp:inline distT="0" distB="0" distL="0" distR="0" wp14:anchorId="09F88A51" wp14:editId="535D5209">
+            <wp:extent cx="3480563" cy="2002958"/>
+            <wp:effectExtent l="0" t="0" r="5715" b="0"/>
+            <wp:docPr id="309644449" name="Imagen 1" descr="Texto&#10;&#10;El contenido generado por IA puede ser incorrecto."/>
             <wp:cNvGraphicFramePr>
               <a:graphicFrameLocks xmlns:a="http://schemas.openxmlformats.org/drawingml/2006/main" noChangeAspect="1"/>
             </wp:cNvGraphicFramePr>
@@ -1712,36 +1251,923 @@
               <a:graphicData uri="http://schemas.openxmlformats.org/drawingml/2006/picture">
                 <pic:pic xmlns:pic="http://schemas.openxmlformats.org/drawingml/2006/picture">
                   <pic:nvPicPr>
-                    <pic:cNvPr id="0" name="Imagen 1" descr="Texto&#10;&#10;El contenido generado por IA puede ser incorrecto."/>
-                    <pic:cNvPicPr>
-                      <a:picLocks noChangeAspect="1" noChangeArrowheads="1"/>
-                    </pic:cNvPicPr>
+                    <pic:cNvPr id="309644449" name="Imagen 1" descr="Texto&#10;&#10;El contenido generado por IA puede ser incorrecto."/>
+                    <pic:cNvPicPr/>
                   </pic:nvPicPr>
                   <pic:blipFill>
-                    <a:blip r:embed="rId9">
+                    <a:blip r:embed="rId9"/>
+                    <a:stretch>
+                      <a:fillRect/>
+                    </a:stretch>
+                  </pic:blipFill>
+                  <pic:spPr>
+                    <a:xfrm>
+                      <a:off x="0" y="0"/>
+                      <a:ext cx="3496023" cy="2011855"/>
+                    </a:xfrm>
+                    <a:prstGeom prst="rect">
+                      <a:avLst/>
+                    </a:prstGeom>
+                  </pic:spPr>
+                </pic:pic>
+              </a:graphicData>
+            </a:graphic>
+          </wp:inline>
+        </w:drawing>
+      </w:r>
+    </w:p>
+    <w:p>
+      <w:pPr>
+        <w:pStyle w:val="Descripcin"/>
+        <w:jc w:val="center"/>
+      </w:pPr>
+      <w:r>
+        <w:t xml:space="preserve">Figura </w:t>
+      </w:r>
+      <w:r>
+        <w:fldChar w:fldCharType="begin"/>
+      </w:r>
+      <w:r>
+        <w:instrText xml:space="preserve"> SEQ Figura \* ARABIC </w:instrText>
+      </w:r>
+      <w:r>
+        <w:fldChar w:fldCharType="separate"/>
+      </w:r>
+      <w:r>
+        <w:rPr>
+          <w:noProof/>
+        </w:rPr>
+        <w:t>2</w:t>
+      </w:r>
+      <w:r>
+        <w:fldChar w:fldCharType="end"/>
+      </w:r>
+      <w:r>
+        <w:t xml:space="preserve">. Lanzamiento del </w:t>
+      </w:r>
+      <w:proofErr w:type="spellStart"/>
+      <w:r>
+        <w:t>mlflow</w:t>
+      </w:r>
+      <w:proofErr w:type="spellEnd"/>
+      <w:r>
+        <w:t xml:space="preserve"> </w:t>
+      </w:r>
+      <w:proofErr w:type="gramStart"/>
+      <w:r>
+        <w:t>server</w:t>
+      </w:r>
+      <w:proofErr w:type="gramEnd"/>
+      <w:r>
+        <w:t xml:space="preserve"> en la máquina virtual de EC2.</w:t>
+      </w:r>
+    </w:p>
+    <w:p>
+      <w:pPr>
+        <w:pStyle w:val="Prrafodelista"/>
+        <w:numPr>
+          <w:ilvl w:val="0"/>
+          <w:numId w:val="20"/>
+        </w:numPr>
+      </w:pPr>
+      <w:r>
+        <w:t xml:space="preserve">Dado que se quiere resolver el problema de negocio de tipo regresión, se decide probar los siguientes modelos: Lasso, Ridge, </w:t>
+      </w:r>
+      <w:proofErr w:type="spellStart"/>
+      <w:r>
+        <w:t>Random</w:t>
+      </w:r>
+      <w:proofErr w:type="spellEnd"/>
+      <w:r>
+        <w:t xml:space="preserve"> Forest </w:t>
+      </w:r>
+      <w:proofErr w:type="spellStart"/>
+      <w:r>
+        <w:t>regressor</w:t>
+      </w:r>
+      <w:proofErr w:type="spellEnd"/>
+      <w:r>
+        <w:t xml:space="preserve">, </w:t>
+      </w:r>
+      <w:proofErr w:type="spellStart"/>
+      <w:r>
+        <w:t>Gradient</w:t>
+      </w:r>
+      <w:proofErr w:type="spellEnd"/>
+      <w:r>
+        <w:t xml:space="preserve"> </w:t>
+      </w:r>
+      <w:proofErr w:type="spellStart"/>
+      <w:r>
+        <w:t>boosting</w:t>
+      </w:r>
+      <w:proofErr w:type="spellEnd"/>
+      <w:r>
+        <w:t xml:space="preserve"> y </w:t>
+      </w:r>
+      <w:proofErr w:type="spellStart"/>
+      <w:r>
+        <w:t>XGBoost</w:t>
+      </w:r>
+      <w:proofErr w:type="spellEnd"/>
+      <w:r>
+        <w:t>.</w:t>
+      </w:r>
+    </w:p>
+    <w:p>
+      <w:pPr>
+        <w:pStyle w:val="Prrafodelista"/>
+        <w:numPr>
+          <w:ilvl w:val="0"/>
+          <w:numId w:val="20"/>
+        </w:numPr>
+      </w:pPr>
+      <w:r>
+        <w:t xml:space="preserve">Para cada modelo se creó un archivo de </w:t>
+      </w:r>
+      <w:proofErr w:type="spellStart"/>
+      <w:r>
+        <w:t>python</w:t>
+      </w:r>
+      <w:proofErr w:type="spellEnd"/>
+      <w:r>
+        <w:rPr>
+          <w:rStyle w:val="Refdenotaalpie"/>
+        </w:rPr>
+        <w:footnoteReference w:id="2"/>
+      </w:r>
+      <w:r>
+        <w:t xml:space="preserve"> en los cuales se generó un código para:</w:t>
+      </w:r>
+    </w:p>
+    <w:p>
+      <w:pPr>
+        <w:pStyle w:val="Prrafodelista"/>
+        <w:numPr>
+          <w:ilvl w:val="1"/>
+          <w:numId w:val="20"/>
+        </w:numPr>
+      </w:pPr>
+      <w:r>
+        <w:t>Conexión al servicio de ‘</w:t>
+      </w:r>
+      <w:proofErr w:type="spellStart"/>
+      <w:r>
+        <w:t>mlflow</w:t>
+      </w:r>
+      <w:proofErr w:type="spellEnd"/>
+      <w:r>
+        <w:t>’ de la máquina virtual y creación del experimento asociado al modelo.</w:t>
+      </w:r>
+    </w:p>
+    <w:p>
+      <w:pPr>
+        <w:pStyle w:val="Prrafodelista"/>
+        <w:numPr>
+          <w:ilvl w:val="1"/>
+          <w:numId w:val="20"/>
+        </w:numPr>
+        <w:jc w:val="both"/>
+      </w:pPr>
+      <w:r>
+        <w:t>Preprocesamiento de datos y separación de particiones de entrenamiento y prueba.</w:t>
+      </w:r>
+    </w:p>
+    <w:p>
+      <w:pPr>
+        <w:pStyle w:val="Prrafodelista"/>
+        <w:numPr>
+          <w:ilvl w:val="1"/>
+          <w:numId w:val="20"/>
+        </w:numPr>
+        <w:jc w:val="both"/>
+      </w:pPr>
+      <w:r>
+        <w:t>Creación de un rango de valores para los hiper parámetros del modelo en cuestión que se quieren probar y calibrar.</w:t>
+      </w:r>
+    </w:p>
+    <w:p>
+      <w:pPr>
+        <w:pStyle w:val="Prrafodelista"/>
+        <w:numPr>
+          <w:ilvl w:val="1"/>
+          <w:numId w:val="20"/>
+        </w:numPr>
+        <w:jc w:val="both"/>
+      </w:pPr>
+      <w:r>
+        <w:t>Entrenamiento del modelo con cada combinación de parámetros y su respectiva predicción.</w:t>
+      </w:r>
+    </w:p>
+    <w:p>
+      <w:pPr>
+        <w:pStyle w:val="Prrafodelista"/>
+        <w:numPr>
+          <w:ilvl w:val="1"/>
+          <w:numId w:val="20"/>
+        </w:numPr>
+        <w:jc w:val="both"/>
+      </w:pPr>
+      <w:r>
+        <w:t>Cálculo de métricas típicas de problemas de regresión como: MSE y R2.</w:t>
+      </w:r>
+    </w:p>
+    <w:p>
+      <w:pPr>
+        <w:pStyle w:val="Prrafodelista"/>
+        <w:numPr>
+          <w:ilvl w:val="1"/>
+          <w:numId w:val="20"/>
+        </w:numPr>
+        <w:jc w:val="both"/>
+      </w:pPr>
+      <w:r>
+        <w:t>Registro de cada modelo entrenado como un ‘run’ y un ‘</w:t>
+      </w:r>
+      <w:proofErr w:type="spellStart"/>
+      <w:r>
+        <w:t>model</w:t>
+      </w:r>
+      <w:proofErr w:type="spellEnd"/>
+      <w:r>
+        <w:t>’ en ‘</w:t>
+      </w:r>
+      <w:proofErr w:type="spellStart"/>
+      <w:r>
+        <w:t>mlflow</w:t>
+      </w:r>
+      <w:proofErr w:type="spellEnd"/>
+      <w:r>
+        <w:t>’.</w:t>
+      </w:r>
+    </w:p>
+    <w:p>
+      <w:pPr>
+        <w:jc w:val="both"/>
+      </w:pPr>
+    </w:p>
+    <w:p>
+      <w:pPr>
+        <w:keepNext/>
+        <w:jc w:val="center"/>
+      </w:pPr>
+      <w:r>
+        <w:lastRenderedPageBreak/>
+        <w:drawing>
+          <wp:inline distT="0" distB="0" distL="0" distR="0" wp14:anchorId="67A2986E" wp14:editId="504956A9">
+            <wp:extent cx="3814737" cy="3038237"/>
+            <wp:effectExtent l="0" t="0" r="0" b="0"/>
+            <wp:docPr id="1713143549" name="Imagen 1" descr="Captura de pantalla de un celular&#10;&#10;El contenido generado por IA puede ser incorrecto."/>
+            <wp:cNvGraphicFramePr>
+              <a:graphicFrameLocks xmlns:a="http://schemas.openxmlformats.org/drawingml/2006/main" noChangeAspect="1"/>
+            </wp:cNvGraphicFramePr>
+            <a:graphic xmlns:a="http://schemas.openxmlformats.org/drawingml/2006/main">
+              <a:graphicData uri="http://schemas.openxmlformats.org/drawingml/2006/picture">
+                <pic:pic xmlns:pic="http://schemas.openxmlformats.org/drawingml/2006/picture">
+                  <pic:nvPicPr>
+                    <pic:cNvPr id="1713143549" name="Imagen 1" descr="Captura de pantalla de un celular&#10;&#10;El contenido generado por IA puede ser incorrecto."/>
+                    <pic:cNvPicPr/>
+                  </pic:nvPicPr>
+                  <pic:blipFill>
+                    <a:blip r:embed="rId10"/>
+                    <a:stretch>
+                      <a:fillRect/>
+                    </a:stretch>
+                  </pic:blipFill>
+                  <pic:spPr>
+                    <a:xfrm>
+                      <a:off x="0" y="0"/>
+                      <a:ext cx="3821239" cy="3043416"/>
+                    </a:xfrm>
+                    <a:prstGeom prst="rect">
+                      <a:avLst/>
+                    </a:prstGeom>
+                  </pic:spPr>
+                </pic:pic>
+              </a:graphicData>
+            </a:graphic>
+          </wp:inline>
+        </w:drawing>
+      </w:r>
+    </w:p>
+    <w:p>
+      <w:pPr>
+        <w:pStyle w:val="Descripcin"/>
+        <w:jc w:val="center"/>
+      </w:pPr>
+      <w:r>
+        <w:t xml:space="preserve">Figura </w:t>
+      </w:r>
+      <w:r>
+        <w:fldChar w:fldCharType="begin"/>
+      </w:r>
+      <w:r>
+        <w:instrText xml:space="preserve"> SEQ Figura \* ARABIC </w:instrText>
+      </w:r>
+      <w:r>
+        <w:fldChar w:fldCharType="separate"/>
+      </w:r>
+      <w:r>
+        <w:rPr>
+          <w:noProof/>
+        </w:rPr>
+        <w:t>3</w:t>
+      </w:r>
+      <w:r>
+        <w:fldChar w:fldCharType="end"/>
+      </w:r>
+      <w:r>
+        <w:t>. Experimentos registrados en '</w:t>
+      </w:r>
+      <w:proofErr w:type="spellStart"/>
+      <w:r>
+        <w:t>mlflow</w:t>
+      </w:r>
+      <w:proofErr w:type="spellEnd"/>
+      <w:r>
+        <w:t>' para cada modelo.</w:t>
+      </w:r>
+    </w:p>
+    <w:p>
+      <w:pPr>
+        <w:pStyle w:val="Ttulo2"/>
+        <w:numPr>
+          <w:ilvl w:val="1"/>
+          <w:numId w:val="14"/>
+        </w:numPr>
+        <w:rPr>
+          <w:lang w:val="es-ES"/>
+        </w:rPr>
+      </w:pPr>
+      <w:r>
+        <w:rPr>
+          <w:lang w:val="es-ES"/>
+        </w:rPr>
+        <w:t>Selección de características de cada modelo y métricas</w:t>
+      </w:r>
+    </w:p>
+    <w:p>
+      <w:pPr>
+        <w:pStyle w:val="Ttulo3"/>
+        <w:numPr>
+          <w:ilvl w:val="2"/>
+          <w:numId w:val="14"/>
+        </w:numPr>
+        <w:rPr>
+          <w:lang w:val="es-ES"/>
+        </w:rPr>
+      </w:pPr>
+      <w:r>
+        <w:rPr>
+          <w:lang w:val="es-ES"/>
+        </w:rPr>
+        <w:t>Lasso</w:t>
+      </w:r>
+    </w:p>
+    <w:p>
+      <w:pPr>
+        <w:jc w:val="both"/>
+        <w:rPr>
+          <w:lang w:val="es-ES"/>
+        </w:rPr>
+      </w:pPr>
+      <w:r>
+        <w:rPr>
+          <w:lang w:val="es-ES"/>
+        </w:rPr>
+        <w:t>Se realizaron tres</w:t>
+      </w:r>
+      <w:r>
+        <w:rPr>
+          <w:lang w:val="es-ES"/>
+        </w:rPr>
+        <w:t xml:space="preserve"> (3)</w:t>
+      </w:r>
+      <w:r>
+        <w:rPr>
+          <w:lang w:val="es-ES"/>
+        </w:rPr>
+        <w:t xml:space="preserve"> ‘</w:t>
+      </w:r>
+      <w:proofErr w:type="spellStart"/>
+      <w:r>
+        <w:rPr>
+          <w:lang w:val="es-ES"/>
+        </w:rPr>
+        <w:t>runs</w:t>
+      </w:r>
+      <w:proofErr w:type="spellEnd"/>
+      <w:r>
+        <w:rPr>
+          <w:lang w:val="es-ES"/>
+        </w:rPr>
+        <w:t>’ de un modelo de regresión lineal con regularización Lasso, evaluando los resultados para los valores de Alpha</w:t>
+      </w:r>
+      <w:proofErr w:type="gramStart"/>
+      <w:r>
+        <w:rPr>
+          <w:lang w:val="es-ES"/>
+        </w:rPr>
+        <w:t>=[</w:t>
+      </w:r>
+      <w:proofErr w:type="gramEnd"/>
+      <w:r>
+        <w:rPr>
+          <w:lang w:val="es-ES"/>
+        </w:rPr>
+        <w:t xml:space="preserve">0.1,1.0,10] según se puede ver en la </w:t>
+      </w:r>
+      <w:r>
+        <w:rPr>
+          <w:lang w:val="es-ES"/>
+        </w:rPr>
+        <w:fldChar w:fldCharType="begin"/>
+      </w:r>
+      <w:r>
+        <w:rPr>
+          <w:lang w:val="es-ES"/>
+        </w:rPr>
+        <w:instrText xml:space="preserve"> REF _Ref213605514 \h </w:instrText>
+      </w:r>
+      <w:r>
+        <w:rPr>
+          <w:lang w:val="es-ES"/>
+        </w:rPr>
+      </w:r>
+      <w:r>
+        <w:rPr>
+          <w:lang w:val="es-ES"/>
+        </w:rPr>
+        <w:fldChar w:fldCharType="separate"/>
+      </w:r>
+      <w:r>
+        <w:t xml:space="preserve">Figura </w:t>
+      </w:r>
+      <w:r>
+        <w:rPr>
+          <w:noProof/>
+        </w:rPr>
+        <w:t>4</w:t>
+      </w:r>
+      <w:r>
+        <w:rPr>
+          <w:lang w:val="es-ES"/>
+        </w:rPr>
+        <w:fldChar w:fldCharType="end"/>
+      </w:r>
+      <w:r>
+        <w:rPr>
+          <w:lang w:val="es-ES"/>
+        </w:rPr>
+        <w:t xml:space="preserve">. Se encuentra que el modelo tiene el mejor desempeño cuando </w:t>
+      </w:r>
+      <w:proofErr w:type="spellStart"/>
+      <w:r>
+        <w:rPr>
+          <w:lang w:val="es-ES"/>
+        </w:rPr>
+        <w:t>alpha</w:t>
+      </w:r>
+      <w:proofErr w:type="spellEnd"/>
+      <w:r>
+        <w:rPr>
+          <w:lang w:val="es-ES"/>
+        </w:rPr>
+        <w:t>=0.1, obteniendo un RMSE de 0.3878 y un R2 de 0.48.</w:t>
+      </w:r>
+    </w:p>
+    <w:p>
+      <w:pPr>
+        <w:keepNext/>
+      </w:pPr>
+      <w:r>
+        <w:rPr>
+          <w:lang w:val="es-ES"/>
+        </w:rPr>
+        <w:drawing>
+          <wp:inline distT="0" distB="0" distL="0" distR="0" wp14:anchorId="68973656" wp14:editId="2A1C1A83">
+            <wp:extent cx="5612130" cy="2477770"/>
+            <wp:effectExtent l="0" t="0" r="7620" b="0"/>
+            <wp:docPr id="181521108" name="Imagen 1" descr="Captura de pantalla de computadora&#10;&#10;El contenido generado por IA puede ser incorrecto."/>
+            <wp:cNvGraphicFramePr>
+              <a:graphicFrameLocks xmlns:a="http://schemas.openxmlformats.org/drawingml/2006/main" noChangeAspect="1"/>
+            </wp:cNvGraphicFramePr>
+            <a:graphic xmlns:a="http://schemas.openxmlformats.org/drawingml/2006/main">
+              <a:graphicData uri="http://schemas.openxmlformats.org/drawingml/2006/picture">
+                <pic:pic xmlns:pic="http://schemas.openxmlformats.org/drawingml/2006/picture">
+                  <pic:nvPicPr>
+                    <pic:cNvPr id="181521108" name="Imagen 1" descr="Captura de pantalla de computadora&#10;&#10;El contenido generado por IA puede ser incorrecto."/>
+                    <pic:cNvPicPr/>
+                  </pic:nvPicPr>
+                  <pic:blipFill>
+                    <a:blip r:embed="rId11"/>
+                    <a:stretch>
+                      <a:fillRect/>
+                    </a:stretch>
+                  </pic:blipFill>
+                  <pic:spPr>
+                    <a:xfrm>
+                      <a:off x="0" y="0"/>
+                      <a:ext cx="5612130" cy="2477770"/>
+                    </a:xfrm>
+                    <a:prstGeom prst="rect">
+                      <a:avLst/>
+                    </a:prstGeom>
+                  </pic:spPr>
+                </pic:pic>
+              </a:graphicData>
+            </a:graphic>
+          </wp:inline>
+        </w:drawing>
+      </w:r>
+    </w:p>
+    <w:p>
+      <w:pPr>
+        <w:pStyle w:val="Descripcin"/>
+        <w:jc w:val="center"/>
+        <w:rPr>
+          <w:lang w:val="es-ES"/>
+        </w:rPr>
+      </w:pPr>
+      <w:bookmarkStart w:id="1" w:name="_Ref213605514"/>
+      <w:r>
+        <w:t xml:space="preserve">Figura </w:t>
+      </w:r>
+      <w:r>
+        <w:fldChar w:fldCharType="begin"/>
+      </w:r>
+      <w:r>
+        <w:instrText xml:space="preserve"> SEQ Figura \* ARABIC </w:instrText>
+      </w:r>
+      <w:r>
+        <w:fldChar w:fldCharType="separate"/>
+      </w:r>
+      <w:r>
+        <w:rPr>
+          <w:noProof/>
+        </w:rPr>
+        <w:t>4</w:t>
+      </w:r>
+      <w:r>
+        <w:fldChar w:fldCharType="end"/>
+      </w:r>
+      <w:bookmarkEnd w:id="1"/>
+      <w:r>
+        <w:t>. Características y métrica</w:t>
+      </w:r>
+      <w:r>
+        <w:t>s de desempeño</w:t>
+      </w:r>
+      <w:r>
+        <w:t xml:space="preserve"> para el modelo de regresión lineal Lasso.</w:t>
+      </w:r>
+    </w:p>
+    <w:p>
+      <w:pPr>
+        <w:rPr>
+          <w:lang w:val="es-ES"/>
+        </w:rPr>
+      </w:pPr>
+    </w:p>
+    <w:p>
+      <w:pPr>
+        <w:pStyle w:val="Ttulo3"/>
+        <w:numPr>
+          <w:ilvl w:val="2"/>
+          <w:numId w:val="14"/>
+        </w:numPr>
+        <w:rPr>
+          <w:lang w:val="es-ES"/>
+        </w:rPr>
+      </w:pPr>
+      <w:r>
+        <w:rPr>
+          <w:lang w:val="es-ES"/>
+        </w:rPr>
+        <w:lastRenderedPageBreak/>
+        <w:t>Ridge</w:t>
+      </w:r>
+    </w:p>
+    <w:p>
+      <w:pPr>
+        <w:jc w:val="both"/>
+        <w:rPr>
+          <w:lang w:val="es-ES"/>
+        </w:rPr>
+      </w:pPr>
+      <w:r>
+        <w:rPr>
+          <w:lang w:val="es-ES"/>
+        </w:rPr>
+        <w:t xml:space="preserve">Se realizaron </w:t>
+      </w:r>
+      <w:r>
+        <w:rPr>
+          <w:lang w:val="es-ES"/>
+        </w:rPr>
+        <w:t>nueve</w:t>
+      </w:r>
+      <w:r>
+        <w:rPr>
+          <w:lang w:val="es-ES"/>
+        </w:rPr>
+        <w:t xml:space="preserve"> (9)</w:t>
+      </w:r>
+      <w:r>
+        <w:rPr>
+          <w:lang w:val="es-ES"/>
+        </w:rPr>
+        <w:t xml:space="preserve"> ‘</w:t>
+      </w:r>
+      <w:proofErr w:type="spellStart"/>
+      <w:r>
+        <w:rPr>
+          <w:lang w:val="es-ES"/>
+        </w:rPr>
+        <w:t>runs</w:t>
+      </w:r>
+      <w:proofErr w:type="spellEnd"/>
+      <w:r>
+        <w:rPr>
+          <w:lang w:val="es-ES"/>
+        </w:rPr>
+        <w:t xml:space="preserve">’ de un modelo de regresión lineal con regularización </w:t>
+      </w:r>
+      <w:r>
+        <w:rPr>
+          <w:lang w:val="es-ES"/>
+        </w:rPr>
+        <w:t>Ridge</w:t>
+      </w:r>
+      <w:r>
+        <w:rPr>
+          <w:lang w:val="es-ES"/>
+        </w:rPr>
+        <w:t>, evaluando los resultados para</w:t>
+      </w:r>
+      <w:r>
+        <w:rPr>
+          <w:lang w:val="es-ES"/>
+        </w:rPr>
+        <w:t xml:space="preserve"> todas las combinaciones de</w:t>
+      </w:r>
+      <w:r>
+        <w:rPr>
+          <w:lang w:val="es-ES"/>
+        </w:rPr>
+        <w:t xml:space="preserve"> los valores de </w:t>
+      </w:r>
+      <w:proofErr w:type="spellStart"/>
+      <w:r>
+        <w:rPr>
+          <w:lang w:val="es-ES"/>
+        </w:rPr>
+        <w:t>a</w:t>
+      </w:r>
+      <w:r>
+        <w:rPr>
+          <w:lang w:val="es-ES"/>
+        </w:rPr>
+        <w:t>lpha</w:t>
+      </w:r>
+      <w:proofErr w:type="spellEnd"/>
+      <w:proofErr w:type="gramStart"/>
+      <w:r>
+        <w:rPr>
+          <w:lang w:val="es-ES"/>
+        </w:rPr>
+        <w:t>=[</w:t>
+      </w:r>
+      <w:proofErr w:type="gramEnd"/>
+      <w:r>
+        <w:rPr>
+          <w:lang w:val="es-ES"/>
+        </w:rPr>
+        <w:t>0.1,1.0,10]</w:t>
+      </w:r>
+      <w:r>
+        <w:rPr>
+          <w:lang w:val="es-ES"/>
+        </w:rPr>
+        <w:t xml:space="preserve"> y </w:t>
+      </w:r>
+      <w:proofErr w:type="spellStart"/>
+      <w:r>
+        <w:rPr>
+          <w:lang w:val="es-ES"/>
+        </w:rPr>
+        <w:t>solver</w:t>
+      </w:r>
+      <w:proofErr w:type="spellEnd"/>
+      <w:proofErr w:type="gramStart"/>
+      <w:r>
+        <w:rPr>
+          <w:lang w:val="es-ES"/>
+        </w:rPr>
+        <w:t>=[</w:t>
+      </w:r>
+      <w:proofErr w:type="gramEnd"/>
+      <w:r>
+        <w:rPr>
+          <w:lang w:val="es-ES"/>
+        </w:rPr>
+        <w:t>‘</w:t>
+      </w:r>
+      <w:proofErr w:type="spellStart"/>
+      <w:r>
+        <w:rPr>
+          <w:lang w:val="es-ES"/>
+        </w:rPr>
+        <w:t>svd</w:t>
+      </w:r>
+      <w:proofErr w:type="spellEnd"/>
+      <w:r>
+        <w:rPr>
+          <w:lang w:val="es-ES"/>
+        </w:rPr>
+        <w:t>’, ’</w:t>
+      </w:r>
+      <w:proofErr w:type="spellStart"/>
+      <w:r>
+        <w:rPr>
+          <w:lang w:val="es-ES"/>
+        </w:rPr>
+        <w:t>cholesky</w:t>
+      </w:r>
+      <w:proofErr w:type="spellEnd"/>
+      <w:r>
+        <w:rPr>
+          <w:lang w:val="es-ES"/>
+        </w:rPr>
+        <w:t>’, ’</w:t>
+      </w:r>
+      <w:proofErr w:type="spellStart"/>
+      <w:r>
+        <w:rPr>
+          <w:lang w:val="es-ES"/>
+        </w:rPr>
+        <w:t>lsqr</w:t>
+      </w:r>
+      <w:proofErr w:type="spellEnd"/>
+      <w:r>
+        <w:rPr>
+          <w:lang w:val="es-ES"/>
+        </w:rPr>
+        <w:t>’]</w:t>
+      </w:r>
+      <w:r>
+        <w:rPr>
+          <w:lang w:val="es-ES"/>
+        </w:rPr>
+        <w:t xml:space="preserve"> según se puede ver en la</w:t>
+      </w:r>
+      <w:r>
+        <w:rPr>
+          <w:lang w:val="es-ES"/>
+        </w:rPr>
+        <w:t xml:space="preserve"> </w:t>
+      </w:r>
+      <w:r>
+        <w:rPr>
+          <w:lang w:val="es-ES"/>
+        </w:rPr>
+        <w:fldChar w:fldCharType="begin"/>
+      </w:r>
+      <w:r>
+        <w:rPr>
+          <w:lang w:val="es-ES"/>
+        </w:rPr>
+        <w:instrText xml:space="preserve"> REF _Ref213606054 \h </w:instrText>
+      </w:r>
+      <w:r>
+        <w:rPr>
+          <w:lang w:val="es-ES"/>
+        </w:rPr>
+      </w:r>
+      <w:r>
+        <w:rPr>
+          <w:lang w:val="es-ES"/>
+        </w:rPr>
+        <w:fldChar w:fldCharType="separate"/>
+      </w:r>
+      <w:r>
+        <w:t xml:space="preserve">Figura </w:t>
+      </w:r>
+      <w:r>
+        <w:rPr>
+          <w:noProof/>
+        </w:rPr>
+        <w:t>5</w:t>
+      </w:r>
+      <w:r>
+        <w:rPr>
+          <w:lang w:val="es-ES"/>
+        </w:rPr>
+        <w:fldChar w:fldCharType="end"/>
+      </w:r>
+      <w:r>
+        <w:rPr>
+          <w:lang w:val="es-ES"/>
+        </w:rPr>
+        <w:t xml:space="preserve">. Se encuentra que el modelo tiene el mejor desempeño cuando </w:t>
+      </w:r>
+      <w:proofErr w:type="spellStart"/>
+      <w:r>
+        <w:rPr>
+          <w:lang w:val="es-ES"/>
+        </w:rPr>
+        <w:t>alpha</w:t>
+      </w:r>
+      <w:proofErr w:type="spellEnd"/>
+      <w:r>
+        <w:rPr>
+          <w:lang w:val="es-ES"/>
+        </w:rPr>
+        <w:t>=</w:t>
+      </w:r>
+      <w:r>
+        <w:rPr>
+          <w:lang w:val="es-ES"/>
+        </w:rPr>
+        <w:t>1.0</w:t>
+      </w:r>
+      <w:r>
+        <w:rPr>
+          <w:lang w:val="es-ES"/>
+        </w:rPr>
+        <w:t>, obteniendo un RMSE de 0.</w:t>
+      </w:r>
+      <w:r>
+        <w:rPr>
+          <w:lang w:val="es-ES"/>
+        </w:rPr>
+        <w:t>291</w:t>
+      </w:r>
+      <w:r>
+        <w:rPr>
+          <w:lang w:val="es-ES"/>
+        </w:rPr>
+        <w:t xml:space="preserve"> y un R2 de 0.</w:t>
+      </w:r>
+      <w:r>
+        <w:rPr>
+          <w:lang w:val="es-ES"/>
+        </w:rPr>
+        <w:t>705</w:t>
+      </w:r>
+      <w:r>
+        <w:rPr>
+          <w:lang w:val="es-ES"/>
+        </w:rPr>
+        <w:t>.</w:t>
+      </w:r>
+    </w:p>
+    <w:p>
+      <w:pPr>
+        <w:jc w:val="center"/>
+        <w:rPr>
+          <w:lang w:val="es-ES"/>
+        </w:rPr>
+      </w:pPr>
+      <w:r>
+        <w:rPr>
+          <w:lang w:val="es-ES"/>
+        </w:rPr>
+        <w:drawing>
+          <wp:inline distT="0" distB="0" distL="0" distR="0" wp14:anchorId="7E0A2BAE" wp14:editId="5B32EB44">
+            <wp:extent cx="4343565" cy="3199726"/>
+            <wp:effectExtent l="0" t="0" r="0" b="1270"/>
+            <wp:docPr id="236627046" name="Imagen 1"/>
+            <wp:cNvGraphicFramePr>
+              <a:graphicFrameLocks xmlns:a="http://schemas.openxmlformats.org/drawingml/2006/main" noChangeAspect="1"/>
+            </wp:cNvGraphicFramePr>
+            <a:graphic xmlns:a="http://schemas.openxmlformats.org/drawingml/2006/main">
+              <a:graphicData uri="http://schemas.openxmlformats.org/drawingml/2006/picture">
+                <pic:pic xmlns:pic="http://schemas.openxmlformats.org/drawingml/2006/picture">
+                  <pic:nvPicPr>
+                    <pic:cNvPr id="236627046" name="Imagen 1"/>
+                    <pic:cNvPicPr/>
+                  </pic:nvPicPr>
+                  <pic:blipFill>
+                    <a:blip r:embed="rId12">
                       <a:extLst>
                         <a:ext uri="{28A0092B-C50C-407E-A947-70E740481C1C}">
                           <a14:useLocalDpi xmlns:a14="http://schemas.microsoft.com/office/drawing/2010/main" val="0"/>
                         </a:ext>
                       </a:extLst>
                     </a:blip>
-                    <a:srcRect/>
                     <a:stretch>
                       <a:fillRect/>
                     </a:stretch>
                   </pic:blipFill>
-                  <pic:spPr bwMode="auto">
+                  <pic:spPr>
                     <a:xfrm>
                       <a:off x="0" y="0"/>
-                      <a:ext cx="4010025" cy="1123950"/>
+                      <a:ext cx="4350298" cy="3204686"/>
                     </a:xfrm>
                     <a:prstGeom prst="rect">
                       <a:avLst/>
                     </a:prstGeom>
-                    <a:noFill/>
-                    <a:ln>
-                      <a:noFill/>
-                    </a:ln>
                   </pic:spPr>
                 </pic:pic>
               </a:graphicData>
@@ -1751,8 +2177,1391 @@
       </w:r>
     </w:p>
     <w:p>
-      <w:r>
-        <w:br w:type="column"/>
+      <w:pPr>
+        <w:pStyle w:val="Descripcin"/>
+        <w:jc w:val="center"/>
+      </w:pPr>
+      <w:bookmarkStart w:id="2" w:name="_Ref213606054"/>
+      <w:r>
+        <w:t xml:space="preserve">Figura </w:t>
+      </w:r>
+      <w:r>
+        <w:fldChar w:fldCharType="begin"/>
+      </w:r>
+      <w:r>
+        <w:instrText xml:space="preserve"> SEQ Figura \* ARABIC </w:instrText>
+      </w:r>
+      <w:r>
+        <w:fldChar w:fldCharType="separate"/>
+      </w:r>
+      <w:r>
+        <w:rPr>
+          <w:noProof/>
+        </w:rPr>
+        <w:t>5</w:t>
+      </w:r>
+      <w:r>
+        <w:fldChar w:fldCharType="end"/>
+      </w:r>
+      <w:bookmarkEnd w:id="2"/>
+      <w:r>
+        <w:t>. Características y métrica</w:t>
+      </w:r>
+      <w:r>
+        <w:t>s</w:t>
+      </w:r>
+      <w:r>
+        <w:t xml:space="preserve"> </w:t>
+      </w:r>
+      <w:r>
+        <w:t xml:space="preserve">de desempeño </w:t>
+      </w:r>
+      <w:r>
+        <w:t xml:space="preserve">para el modelo de regresión lineal </w:t>
+      </w:r>
+      <w:r>
+        <w:t>Ridge</w:t>
+      </w:r>
+      <w:r>
+        <w:t>.</w:t>
+      </w:r>
+    </w:p>
+    <w:p>
+      <w:pPr>
+        <w:pStyle w:val="Ttulo3"/>
+        <w:numPr>
+          <w:ilvl w:val="2"/>
+          <w:numId w:val="14"/>
+        </w:numPr>
+        <w:rPr>
+          <w:lang w:val="es-ES"/>
+        </w:rPr>
+      </w:pPr>
+      <w:proofErr w:type="spellStart"/>
+      <w:r>
+        <w:rPr>
+          <w:lang w:val="es-ES"/>
+        </w:rPr>
+        <w:t>R</w:t>
+      </w:r>
+      <w:r>
+        <w:rPr>
+          <w:lang w:val="es-ES"/>
+        </w:rPr>
+        <w:t>andom</w:t>
+      </w:r>
+      <w:proofErr w:type="spellEnd"/>
+      <w:r>
+        <w:rPr>
+          <w:lang w:val="es-ES"/>
+        </w:rPr>
+        <w:t xml:space="preserve"> Forest </w:t>
+      </w:r>
+      <w:proofErr w:type="spellStart"/>
+      <w:r>
+        <w:rPr>
+          <w:lang w:val="es-ES"/>
+        </w:rPr>
+        <w:t>regressor</w:t>
+      </w:r>
+      <w:proofErr w:type="spellEnd"/>
+    </w:p>
+    <w:p>
+      <w:pPr>
+        <w:jc w:val="both"/>
+        <w:rPr>
+          <w:lang w:val="es-ES"/>
+        </w:rPr>
+      </w:pPr>
+      <w:r>
+        <w:rPr>
+          <w:lang w:val="es-ES"/>
+        </w:rPr>
+        <w:t xml:space="preserve">Se realizaron </w:t>
+      </w:r>
+      <w:r>
+        <w:rPr>
+          <w:lang w:val="es-ES"/>
+        </w:rPr>
+        <w:t>dieciocho (18)</w:t>
+      </w:r>
+      <w:r>
+        <w:rPr>
+          <w:lang w:val="es-ES"/>
+        </w:rPr>
+        <w:t xml:space="preserve"> ‘</w:t>
+      </w:r>
+      <w:proofErr w:type="spellStart"/>
+      <w:r>
+        <w:rPr>
+          <w:lang w:val="es-ES"/>
+        </w:rPr>
+        <w:t>runs</w:t>
+      </w:r>
+      <w:proofErr w:type="spellEnd"/>
+      <w:r>
+        <w:rPr>
+          <w:lang w:val="es-ES"/>
+        </w:rPr>
+        <w:t xml:space="preserve">’ de un modelo de regresión </w:t>
+      </w:r>
+      <w:r>
+        <w:rPr>
+          <w:lang w:val="es-ES"/>
+        </w:rPr>
+        <w:t>con ‘</w:t>
+      </w:r>
+      <w:proofErr w:type="spellStart"/>
+      <w:r>
+        <w:rPr>
+          <w:lang w:val="es-ES"/>
+        </w:rPr>
+        <w:t>random</w:t>
+      </w:r>
+      <w:proofErr w:type="spellEnd"/>
+      <w:r>
+        <w:rPr>
+          <w:lang w:val="es-ES"/>
+        </w:rPr>
+        <w:t xml:space="preserve"> </w:t>
+      </w:r>
+      <w:proofErr w:type="spellStart"/>
+      <w:r>
+        <w:rPr>
+          <w:lang w:val="es-ES"/>
+        </w:rPr>
+        <w:t>forest</w:t>
+      </w:r>
+      <w:proofErr w:type="spellEnd"/>
+      <w:r>
+        <w:rPr>
+          <w:lang w:val="es-ES"/>
+        </w:rPr>
+        <w:t>’</w:t>
+      </w:r>
+      <w:r>
+        <w:rPr>
+          <w:lang w:val="es-ES"/>
+        </w:rPr>
+        <w:t xml:space="preserve">, evaluando los resultados para todas las combinaciones de los valores de </w:t>
+      </w:r>
+      <w:proofErr w:type="spellStart"/>
+      <w:r>
+        <w:rPr>
+          <w:lang w:val="es-ES"/>
+        </w:rPr>
+        <w:t>n_estimators</w:t>
+      </w:r>
+      <w:proofErr w:type="spellEnd"/>
+      <w:proofErr w:type="gramStart"/>
+      <w:r>
+        <w:rPr>
+          <w:lang w:val="es-ES"/>
+        </w:rPr>
+        <w:t>=[</w:t>
+      </w:r>
+      <w:proofErr w:type="gramEnd"/>
+      <w:r>
+        <w:rPr>
+          <w:lang w:val="es-ES"/>
+        </w:rPr>
+        <w:t>50, 100, 200</w:t>
+      </w:r>
+      <w:r>
+        <w:rPr>
+          <w:lang w:val="es-ES"/>
+        </w:rPr>
+        <w:t>]</w:t>
+      </w:r>
+      <w:r>
+        <w:rPr>
+          <w:lang w:val="es-ES"/>
+        </w:rPr>
+        <w:t xml:space="preserve">, </w:t>
+      </w:r>
+      <w:proofErr w:type="spellStart"/>
+      <w:r>
+        <w:rPr>
+          <w:lang w:val="es-ES"/>
+        </w:rPr>
+        <w:t>max_depth</w:t>
+      </w:r>
+      <w:proofErr w:type="spellEnd"/>
+      <w:proofErr w:type="gramStart"/>
+      <w:r>
+        <w:rPr>
+          <w:lang w:val="es-ES"/>
+        </w:rPr>
+        <w:t>=[</w:t>
+      </w:r>
+      <w:proofErr w:type="gramEnd"/>
+      <w:r>
+        <w:rPr>
+          <w:lang w:val="es-ES"/>
+        </w:rPr>
+        <w:t xml:space="preserve">3, 5, </w:t>
+      </w:r>
+      <w:proofErr w:type="spellStart"/>
+      <w:r>
+        <w:rPr>
+          <w:lang w:val="es-ES"/>
+        </w:rPr>
+        <w:t>none</w:t>
+      </w:r>
+      <w:proofErr w:type="spellEnd"/>
+      <w:r>
+        <w:rPr>
+          <w:lang w:val="es-ES"/>
+        </w:rPr>
+        <w:t>]</w:t>
+      </w:r>
+      <w:r>
+        <w:rPr>
+          <w:lang w:val="es-ES"/>
+        </w:rPr>
+        <w:t xml:space="preserve"> y </w:t>
+      </w:r>
+      <w:proofErr w:type="spellStart"/>
+      <w:r>
+        <w:rPr>
+          <w:lang w:val="es-ES"/>
+        </w:rPr>
+        <w:t>min_samples_split</w:t>
+      </w:r>
+      <w:proofErr w:type="spellEnd"/>
+      <w:proofErr w:type="gramStart"/>
+      <w:r>
+        <w:rPr>
+          <w:lang w:val="es-ES"/>
+        </w:rPr>
+        <w:t>=[</w:t>
+      </w:r>
+      <w:proofErr w:type="gramEnd"/>
+      <w:r>
+        <w:rPr>
+          <w:lang w:val="es-ES"/>
+        </w:rPr>
+        <w:t>2, 5</w:t>
+      </w:r>
+      <w:r>
+        <w:rPr>
+          <w:lang w:val="es-ES"/>
+        </w:rPr>
+        <w:t>] según se puede ver en la</w:t>
+      </w:r>
+      <w:r>
+        <w:rPr>
+          <w:lang w:val="es-ES"/>
+        </w:rPr>
+        <w:t xml:space="preserve"> </w:t>
+      </w:r>
+      <w:r>
+        <w:rPr>
+          <w:lang w:val="es-ES"/>
+        </w:rPr>
+        <w:fldChar w:fldCharType="begin"/>
+      </w:r>
+      <w:r>
+        <w:rPr>
+          <w:lang w:val="es-ES"/>
+        </w:rPr>
+        <w:instrText xml:space="preserve"> REF _Ref213606333 \h </w:instrText>
+      </w:r>
+      <w:r>
+        <w:rPr>
+          <w:lang w:val="es-ES"/>
+        </w:rPr>
+      </w:r>
+      <w:r>
+        <w:rPr>
+          <w:lang w:val="es-ES"/>
+        </w:rPr>
+        <w:fldChar w:fldCharType="separate"/>
+      </w:r>
+      <w:r>
+        <w:t xml:space="preserve">Figura </w:t>
+      </w:r>
+      <w:r>
+        <w:rPr>
+          <w:noProof/>
+        </w:rPr>
+        <w:t>6</w:t>
+      </w:r>
+      <w:r>
+        <w:rPr>
+          <w:lang w:val="es-ES"/>
+        </w:rPr>
+        <w:fldChar w:fldCharType="end"/>
+      </w:r>
+      <w:r>
+        <w:rPr>
+          <w:lang w:val="es-ES"/>
+        </w:rPr>
+        <w:t xml:space="preserve">. Se encuentra que el modelo tiene el mejor desempeño </w:t>
+      </w:r>
+      <w:r>
+        <w:rPr>
+          <w:lang w:val="es-ES"/>
+        </w:rPr>
+        <w:t>con la combinación [</w:t>
+      </w:r>
+      <w:proofErr w:type="spellStart"/>
+      <w:r>
+        <w:rPr>
+          <w:lang w:val="es-ES"/>
+        </w:rPr>
+        <w:t>n_estimators</w:t>
+      </w:r>
+      <w:proofErr w:type="spellEnd"/>
+      <w:r>
+        <w:rPr>
+          <w:lang w:val="es-ES"/>
+        </w:rPr>
+        <w:t xml:space="preserve">=200, </w:t>
+      </w:r>
+      <w:proofErr w:type="spellStart"/>
+      <w:r>
+        <w:rPr>
+          <w:lang w:val="es-ES"/>
+        </w:rPr>
+        <w:t>max_depth</w:t>
+      </w:r>
+      <w:proofErr w:type="spellEnd"/>
+      <w:r>
+        <w:rPr>
+          <w:lang w:val="es-ES"/>
+        </w:rPr>
+        <w:t>=</w:t>
+      </w:r>
+      <w:proofErr w:type="spellStart"/>
+      <w:r>
+        <w:rPr>
+          <w:lang w:val="es-ES"/>
+        </w:rPr>
+        <w:t>none</w:t>
+      </w:r>
+      <w:proofErr w:type="spellEnd"/>
+      <w:r>
+        <w:rPr>
+          <w:lang w:val="es-ES"/>
+        </w:rPr>
+        <w:t xml:space="preserve">, </w:t>
+      </w:r>
+      <w:proofErr w:type="spellStart"/>
+      <w:r>
+        <w:rPr>
+          <w:lang w:val="es-ES"/>
+        </w:rPr>
+        <w:t>min_samples_split</w:t>
+      </w:r>
+      <w:proofErr w:type="spellEnd"/>
+      <w:r>
+        <w:rPr>
+          <w:lang w:val="es-ES"/>
+        </w:rPr>
+        <w:t>=</w:t>
+      </w:r>
+      <w:r>
+        <w:rPr>
+          <w:lang w:val="es-ES"/>
+        </w:rPr>
+        <w:t>5]</w:t>
+      </w:r>
+      <w:r>
+        <w:rPr>
+          <w:lang w:val="es-ES"/>
+        </w:rPr>
+        <w:t>, obteniendo un RMSE de 0.29</w:t>
+      </w:r>
+      <w:r>
+        <w:rPr>
+          <w:lang w:val="es-ES"/>
+        </w:rPr>
+        <w:t>41</w:t>
+      </w:r>
+      <w:r>
+        <w:rPr>
+          <w:lang w:val="es-ES"/>
+        </w:rPr>
+        <w:t xml:space="preserve"> y un R2 de 0.70</w:t>
+      </w:r>
+      <w:r>
+        <w:rPr>
+          <w:lang w:val="es-ES"/>
+        </w:rPr>
+        <w:t>0</w:t>
+      </w:r>
+      <w:r>
+        <w:rPr>
+          <w:lang w:val="es-ES"/>
+        </w:rPr>
+        <w:t>.</w:t>
+      </w:r>
+    </w:p>
+    <w:p>
+      <w:pPr>
+        <w:rPr>
+          <w:lang w:val="es-ES"/>
+        </w:rPr>
+      </w:pPr>
+    </w:p>
+    <w:p>
+      <w:pPr>
+        <w:jc w:val="center"/>
+      </w:pPr>
+      <w:r>
+        <w:rPr>
+          <w:lang w:val="es-ES"/>
+        </w:rPr>
+        <w:lastRenderedPageBreak/>
+        <w:drawing>
+          <wp:inline distT="0" distB="0" distL="0" distR="0" wp14:anchorId="114F702B" wp14:editId="0C380AB9">
+            <wp:extent cx="3510370" cy="3352282"/>
+            <wp:effectExtent l="0" t="0" r="0" b="635"/>
+            <wp:docPr id="631645368" name="Imagen 1"/>
+            <wp:cNvGraphicFramePr>
+              <a:graphicFrameLocks xmlns:a="http://schemas.openxmlformats.org/drawingml/2006/main" noChangeAspect="1"/>
+            </wp:cNvGraphicFramePr>
+            <a:graphic xmlns:a="http://schemas.openxmlformats.org/drawingml/2006/main">
+              <a:graphicData uri="http://schemas.openxmlformats.org/drawingml/2006/picture">
+                <pic:pic xmlns:pic="http://schemas.openxmlformats.org/drawingml/2006/picture">
+                  <pic:nvPicPr>
+                    <pic:cNvPr id="631645368" name="Imagen 1"/>
+                    <pic:cNvPicPr/>
+                  </pic:nvPicPr>
+                  <pic:blipFill>
+                    <a:blip r:embed="rId13" cstate="print">
+                      <a:extLst>
+                        <a:ext uri="{28A0092B-C50C-407E-A947-70E740481C1C}">
+                          <a14:useLocalDpi xmlns:a14="http://schemas.microsoft.com/office/drawing/2010/main" val="0"/>
+                        </a:ext>
+                      </a:extLst>
+                    </a:blip>
+                    <a:stretch>
+                      <a:fillRect/>
+                    </a:stretch>
+                  </pic:blipFill>
+                  <pic:spPr>
+                    <a:xfrm>
+                      <a:off x="0" y="0"/>
+                      <a:ext cx="3510370" cy="3352282"/>
+                    </a:xfrm>
+                    <a:prstGeom prst="rect">
+                      <a:avLst/>
+                    </a:prstGeom>
+                  </pic:spPr>
+                </pic:pic>
+              </a:graphicData>
+            </a:graphic>
+          </wp:inline>
+        </w:drawing>
+      </w:r>
+    </w:p>
+    <w:p>
+      <w:pPr>
+        <w:pStyle w:val="Descripcin"/>
+        <w:jc w:val="center"/>
+      </w:pPr>
+      <w:bookmarkStart w:id="3" w:name="_Ref213606333"/>
+      <w:r>
+        <w:t xml:space="preserve">Figura </w:t>
+      </w:r>
+      <w:r>
+        <w:fldChar w:fldCharType="begin"/>
+      </w:r>
+      <w:r>
+        <w:instrText xml:space="preserve"> SEQ Figura \* ARABIC </w:instrText>
+      </w:r>
+      <w:r>
+        <w:fldChar w:fldCharType="separate"/>
+      </w:r>
+      <w:r>
+        <w:rPr>
+          <w:noProof/>
+        </w:rPr>
+        <w:t>6</w:t>
+      </w:r>
+      <w:r>
+        <w:fldChar w:fldCharType="end"/>
+      </w:r>
+      <w:bookmarkEnd w:id="3"/>
+      <w:r>
+        <w:t xml:space="preserve">. Características y métricas de desempeño para el modelo </w:t>
+      </w:r>
+      <w:proofErr w:type="spellStart"/>
+      <w:r>
+        <w:t>random</w:t>
+      </w:r>
+      <w:proofErr w:type="spellEnd"/>
+      <w:r>
+        <w:t xml:space="preserve"> </w:t>
+      </w:r>
+      <w:proofErr w:type="spellStart"/>
+      <w:r>
+        <w:t>forest</w:t>
+      </w:r>
+      <w:proofErr w:type="spellEnd"/>
+      <w:r>
+        <w:t xml:space="preserve"> </w:t>
+      </w:r>
+      <w:proofErr w:type="spellStart"/>
+      <w:r>
+        <w:t>regressor</w:t>
+      </w:r>
+      <w:proofErr w:type="spellEnd"/>
+      <w:r>
+        <w:t>.</w:t>
+      </w:r>
+    </w:p>
+    <w:p>
+      <w:pPr>
+        <w:pStyle w:val="Ttulo3"/>
+        <w:numPr>
+          <w:ilvl w:val="2"/>
+          <w:numId w:val="14"/>
+        </w:numPr>
+        <w:rPr>
+          <w:lang w:val="es-ES"/>
+        </w:rPr>
+      </w:pPr>
+      <w:proofErr w:type="spellStart"/>
+      <w:r>
+        <w:rPr>
+          <w:lang w:val="es-ES"/>
+        </w:rPr>
+        <w:t>Gradient</w:t>
+      </w:r>
+      <w:proofErr w:type="spellEnd"/>
+      <w:r>
+        <w:rPr>
+          <w:lang w:val="es-ES"/>
+        </w:rPr>
+        <w:t xml:space="preserve"> </w:t>
+      </w:r>
+      <w:proofErr w:type="spellStart"/>
+      <w:r>
+        <w:rPr>
+          <w:lang w:val="es-ES"/>
+        </w:rPr>
+        <w:t>boosting</w:t>
+      </w:r>
+      <w:proofErr w:type="spellEnd"/>
+    </w:p>
+    <w:p>
+      <w:pPr>
+        <w:jc w:val="both"/>
+        <w:rPr>
+          <w:lang w:val="es-ES"/>
+        </w:rPr>
+      </w:pPr>
+      <w:r>
+        <w:rPr>
+          <w:lang w:val="es-ES"/>
+        </w:rPr>
+        <w:t xml:space="preserve">Se realizaron </w:t>
+      </w:r>
+      <w:r>
+        <w:rPr>
+          <w:lang w:val="es-ES"/>
+        </w:rPr>
+        <w:t>veintisiete</w:t>
+      </w:r>
+      <w:r>
+        <w:rPr>
+          <w:lang w:val="es-ES"/>
+        </w:rPr>
+        <w:t xml:space="preserve"> (</w:t>
+      </w:r>
+      <w:r>
+        <w:rPr>
+          <w:lang w:val="es-ES"/>
+        </w:rPr>
+        <w:t>27</w:t>
+      </w:r>
+      <w:r>
+        <w:rPr>
+          <w:lang w:val="es-ES"/>
+        </w:rPr>
+        <w:t>) ‘</w:t>
+      </w:r>
+      <w:proofErr w:type="spellStart"/>
+      <w:r>
+        <w:rPr>
+          <w:lang w:val="es-ES"/>
+        </w:rPr>
+        <w:t>runs</w:t>
+      </w:r>
+      <w:proofErr w:type="spellEnd"/>
+      <w:r>
+        <w:rPr>
+          <w:lang w:val="es-ES"/>
+        </w:rPr>
+        <w:t>’ de un modelo</w:t>
+      </w:r>
+      <w:r>
+        <w:rPr>
+          <w:lang w:val="es-ES"/>
+        </w:rPr>
+        <w:t xml:space="preserve"> ‘</w:t>
+      </w:r>
+      <w:proofErr w:type="spellStart"/>
+      <w:r>
+        <w:rPr>
+          <w:lang w:val="es-ES"/>
+        </w:rPr>
+        <w:t>gradient</w:t>
+      </w:r>
+      <w:proofErr w:type="spellEnd"/>
+      <w:r>
+        <w:rPr>
+          <w:lang w:val="es-ES"/>
+        </w:rPr>
+        <w:t xml:space="preserve"> </w:t>
+      </w:r>
+      <w:proofErr w:type="spellStart"/>
+      <w:r>
+        <w:rPr>
+          <w:lang w:val="es-ES"/>
+        </w:rPr>
+        <w:t>boosting</w:t>
+      </w:r>
+      <w:proofErr w:type="spellEnd"/>
+      <w:r>
+        <w:rPr>
+          <w:lang w:val="es-ES"/>
+        </w:rPr>
+        <w:t>’,</w:t>
+      </w:r>
+      <w:r>
+        <w:rPr>
+          <w:lang w:val="es-ES"/>
+        </w:rPr>
+        <w:t xml:space="preserve"> evaluando los resultados para todas las combinaciones de los valores de </w:t>
+      </w:r>
+      <w:proofErr w:type="spellStart"/>
+      <w:r>
+        <w:rPr>
+          <w:lang w:val="es-ES"/>
+        </w:rPr>
+        <w:t>n_estimators</w:t>
+      </w:r>
+      <w:proofErr w:type="spellEnd"/>
+      <w:proofErr w:type="gramStart"/>
+      <w:r>
+        <w:rPr>
+          <w:lang w:val="es-ES"/>
+        </w:rPr>
+        <w:t>=[</w:t>
+      </w:r>
+      <w:proofErr w:type="gramEnd"/>
+      <w:r>
+        <w:rPr>
+          <w:lang w:val="es-ES"/>
+        </w:rPr>
+        <w:t>10</w:t>
+      </w:r>
+      <w:r>
+        <w:rPr>
+          <w:lang w:val="es-ES"/>
+        </w:rPr>
+        <w:t xml:space="preserve">0, </w:t>
+      </w:r>
+      <w:r>
+        <w:rPr>
+          <w:lang w:val="es-ES"/>
+        </w:rPr>
+        <w:t>2</w:t>
+      </w:r>
+      <w:r>
+        <w:rPr>
+          <w:lang w:val="es-ES"/>
+        </w:rPr>
+        <w:t xml:space="preserve">00, </w:t>
+      </w:r>
+      <w:r>
+        <w:rPr>
+          <w:lang w:val="es-ES"/>
+        </w:rPr>
+        <w:t>3</w:t>
+      </w:r>
+      <w:r>
+        <w:rPr>
+          <w:lang w:val="es-ES"/>
+        </w:rPr>
+        <w:t xml:space="preserve">00], </w:t>
+      </w:r>
+      <w:proofErr w:type="spellStart"/>
+      <w:r>
+        <w:rPr>
+          <w:lang w:val="es-ES"/>
+        </w:rPr>
+        <w:t>lr</w:t>
+      </w:r>
+      <w:proofErr w:type="spellEnd"/>
+      <w:proofErr w:type="gramStart"/>
+      <w:r>
+        <w:rPr>
+          <w:lang w:val="es-ES"/>
+        </w:rPr>
+        <w:t>=[</w:t>
+      </w:r>
+      <w:proofErr w:type="gramEnd"/>
+      <w:r>
+        <w:rPr>
+          <w:lang w:val="es-ES"/>
+        </w:rPr>
+        <w:t>0.05, 0.1, 0.2</w:t>
+      </w:r>
+      <w:r>
+        <w:rPr>
+          <w:lang w:val="es-ES"/>
+        </w:rPr>
+        <w:t xml:space="preserve">] y </w:t>
+      </w:r>
+      <w:proofErr w:type="spellStart"/>
+      <w:r>
+        <w:rPr>
+          <w:lang w:val="es-ES"/>
+        </w:rPr>
+        <w:t>max_depth</w:t>
+      </w:r>
+      <w:proofErr w:type="spellEnd"/>
+      <w:proofErr w:type="gramStart"/>
+      <w:r>
+        <w:rPr>
+          <w:lang w:val="es-ES"/>
+        </w:rPr>
+        <w:t>=[</w:t>
+      </w:r>
+      <w:proofErr w:type="gramEnd"/>
+      <w:r>
+        <w:rPr>
+          <w:lang w:val="es-ES"/>
+        </w:rPr>
+        <w:t>3, 5, 7</w:t>
+      </w:r>
+      <w:r>
+        <w:rPr>
+          <w:lang w:val="es-ES"/>
+        </w:rPr>
+        <w:t>] según se puede ver en la</w:t>
+      </w:r>
+      <w:r>
+        <w:rPr>
+          <w:lang w:val="es-ES"/>
+        </w:rPr>
+        <w:t xml:space="preserve"> </w:t>
+      </w:r>
+      <w:r>
+        <w:rPr>
+          <w:lang w:val="es-ES"/>
+        </w:rPr>
+        <w:fldChar w:fldCharType="begin"/>
+      </w:r>
+      <w:r>
+        <w:rPr>
+          <w:lang w:val="es-ES"/>
+        </w:rPr>
+        <w:instrText xml:space="preserve"> REF _Ref213606572 \h </w:instrText>
+      </w:r>
+      <w:r>
+        <w:rPr>
+          <w:lang w:val="es-ES"/>
+        </w:rPr>
+      </w:r>
+      <w:r>
+        <w:rPr>
+          <w:lang w:val="es-ES"/>
+        </w:rPr>
+        <w:fldChar w:fldCharType="separate"/>
+      </w:r>
+      <w:r>
+        <w:t xml:space="preserve">Figura </w:t>
+      </w:r>
+      <w:r>
+        <w:rPr>
+          <w:noProof/>
+        </w:rPr>
+        <w:t>7</w:t>
+      </w:r>
+      <w:r>
+        <w:rPr>
+          <w:lang w:val="es-ES"/>
+        </w:rPr>
+        <w:fldChar w:fldCharType="end"/>
+      </w:r>
+      <w:r>
+        <w:rPr>
+          <w:lang w:val="es-ES"/>
+        </w:rPr>
+        <w:t>. Se encuentra que el modelo tiene el mejor desempeño con la combinación [</w:t>
+      </w:r>
+      <w:proofErr w:type="spellStart"/>
+      <w:r>
+        <w:rPr>
+          <w:lang w:val="es-ES"/>
+        </w:rPr>
+        <w:t>n_estimators</w:t>
+      </w:r>
+      <w:proofErr w:type="spellEnd"/>
+      <w:r>
+        <w:rPr>
+          <w:lang w:val="es-ES"/>
+        </w:rPr>
+        <w:t>=</w:t>
+      </w:r>
+      <w:r>
+        <w:rPr>
+          <w:lang w:val="es-ES"/>
+        </w:rPr>
+        <w:t>1</w:t>
+      </w:r>
+      <w:r>
+        <w:rPr>
+          <w:lang w:val="es-ES"/>
+        </w:rPr>
+        <w:t xml:space="preserve">00, </w:t>
+      </w:r>
+      <w:proofErr w:type="spellStart"/>
+      <w:r>
+        <w:rPr>
+          <w:lang w:val="es-ES"/>
+        </w:rPr>
+        <w:t>lr</w:t>
+      </w:r>
+      <w:proofErr w:type="spellEnd"/>
+      <w:r>
+        <w:rPr>
+          <w:lang w:val="es-ES"/>
+        </w:rPr>
+        <w:t xml:space="preserve">=0.1, </w:t>
+      </w:r>
+      <w:proofErr w:type="spellStart"/>
+      <w:r>
+        <w:rPr>
+          <w:lang w:val="es-ES"/>
+        </w:rPr>
+        <w:t>max_depth</w:t>
+      </w:r>
+      <w:proofErr w:type="spellEnd"/>
+      <w:r>
+        <w:rPr>
+          <w:lang w:val="es-ES"/>
+        </w:rPr>
+        <w:t>=</w:t>
+      </w:r>
+      <w:r>
+        <w:rPr>
+          <w:lang w:val="es-ES"/>
+        </w:rPr>
+        <w:t xml:space="preserve">5] </w:t>
+      </w:r>
+      <w:r>
+        <w:rPr>
+          <w:lang w:val="es-ES"/>
+        </w:rPr>
+        <w:t>obteniendo un RMSE de 0.2</w:t>
+      </w:r>
+      <w:r>
+        <w:rPr>
+          <w:lang w:val="es-ES"/>
+        </w:rPr>
+        <w:t>829</w:t>
+      </w:r>
+      <w:r>
+        <w:rPr>
+          <w:lang w:val="es-ES"/>
+        </w:rPr>
+        <w:t xml:space="preserve"> y un R2 de 0.7</w:t>
+      </w:r>
+      <w:r>
+        <w:rPr>
+          <w:lang w:val="es-ES"/>
+        </w:rPr>
+        <w:t>22</w:t>
+      </w:r>
+      <w:r>
+        <w:rPr>
+          <w:lang w:val="es-ES"/>
+        </w:rPr>
+        <w:t>.</w:t>
+      </w:r>
+    </w:p>
+    <w:p>
+      <w:pPr>
+        <w:rPr>
+          <w:lang w:val="es-ES"/>
+        </w:rPr>
+      </w:pPr>
+    </w:p>
+    <w:p>
+      <w:pPr>
+        <w:jc w:val="center"/>
+        <w:rPr>
+          <w:lang w:val="es-ES"/>
+        </w:rPr>
+      </w:pPr>
+      <w:r>
+        <w:rPr>
+          <w:lang w:val="es-ES"/>
+        </w:rPr>
+        <w:lastRenderedPageBreak/>
+        <w:drawing>
+          <wp:inline distT="0" distB="0" distL="0" distR="0" wp14:anchorId="14681D0E" wp14:editId="1036EF1E">
+            <wp:extent cx="4498947" cy="3283855"/>
+            <wp:effectExtent l="0" t="0" r="0" b="0"/>
+            <wp:docPr id="2132745799" name="Imagen 1" descr="Interfaz de usuario gráfica, Aplicación&#10;&#10;El contenido generado por IA puede ser incorrecto."/>
+            <wp:cNvGraphicFramePr>
+              <a:graphicFrameLocks xmlns:a="http://schemas.openxmlformats.org/drawingml/2006/main" noChangeAspect="1"/>
+            </wp:cNvGraphicFramePr>
+            <a:graphic xmlns:a="http://schemas.openxmlformats.org/drawingml/2006/main">
+              <a:graphicData uri="http://schemas.openxmlformats.org/drawingml/2006/picture">
+                <pic:pic xmlns:pic="http://schemas.openxmlformats.org/drawingml/2006/picture">
+                  <pic:nvPicPr>
+                    <pic:cNvPr id="2132745799" name="Imagen 1" descr="Interfaz de usuario gráfica, Aplicación&#10;&#10;El contenido generado por IA puede ser incorrecto."/>
+                    <pic:cNvPicPr/>
+                  </pic:nvPicPr>
+                  <pic:blipFill>
+                    <a:blip r:embed="rId14"/>
+                    <a:stretch>
+                      <a:fillRect/>
+                    </a:stretch>
+                  </pic:blipFill>
+                  <pic:spPr>
+                    <a:xfrm>
+                      <a:off x="0" y="0"/>
+                      <a:ext cx="4503780" cy="3287382"/>
+                    </a:xfrm>
+                    <a:prstGeom prst="rect">
+                      <a:avLst/>
+                    </a:prstGeom>
+                  </pic:spPr>
+                </pic:pic>
+              </a:graphicData>
+            </a:graphic>
+          </wp:inline>
+        </w:drawing>
+      </w:r>
+    </w:p>
+    <w:p>
+      <w:pPr>
+        <w:pStyle w:val="Descripcin"/>
+        <w:jc w:val="center"/>
+      </w:pPr>
+      <w:bookmarkStart w:id="4" w:name="_Ref213606572"/>
+      <w:r>
+        <w:t xml:space="preserve">Figura </w:t>
+      </w:r>
+      <w:r>
+        <w:fldChar w:fldCharType="begin"/>
+      </w:r>
+      <w:r>
+        <w:instrText xml:space="preserve"> SEQ Figura \* ARABIC </w:instrText>
+      </w:r>
+      <w:r>
+        <w:fldChar w:fldCharType="separate"/>
+      </w:r>
+      <w:r>
+        <w:rPr>
+          <w:noProof/>
+        </w:rPr>
+        <w:t>7</w:t>
+      </w:r>
+      <w:r>
+        <w:fldChar w:fldCharType="end"/>
+      </w:r>
+      <w:bookmarkEnd w:id="4"/>
+      <w:r>
+        <w:t xml:space="preserve">. Características y métricas de desempeño para el modelo </w:t>
+      </w:r>
+      <w:proofErr w:type="spellStart"/>
+      <w:r>
+        <w:t>gradient</w:t>
+      </w:r>
+      <w:proofErr w:type="spellEnd"/>
+      <w:r>
+        <w:t xml:space="preserve"> </w:t>
+      </w:r>
+      <w:proofErr w:type="spellStart"/>
+      <w:r>
+        <w:t>boosting</w:t>
+      </w:r>
+      <w:proofErr w:type="spellEnd"/>
+      <w:r>
+        <w:t>.</w:t>
+      </w:r>
+    </w:p>
+    <w:p>
+      <w:pPr>
+        <w:pStyle w:val="Ttulo3"/>
+        <w:numPr>
+          <w:ilvl w:val="2"/>
+          <w:numId w:val="14"/>
+        </w:numPr>
+        <w:rPr>
+          <w:lang w:val="es-ES"/>
+        </w:rPr>
+      </w:pPr>
+      <w:r>
+        <w:rPr>
+          <w:lang w:val="es-ES"/>
+        </w:rPr>
+        <w:t>XG Boost</w:t>
+      </w:r>
+    </w:p>
+    <w:p>
+      <w:pPr>
+        <w:jc w:val="both"/>
+        <w:rPr>
+          <w:lang w:val="es-ES"/>
+        </w:rPr>
+      </w:pPr>
+      <w:r>
+        <w:rPr>
+          <w:lang w:val="es-ES"/>
+        </w:rPr>
+        <w:t>Se realizaron veintisiete (27) ‘</w:t>
+      </w:r>
+      <w:proofErr w:type="spellStart"/>
+      <w:r>
+        <w:rPr>
+          <w:lang w:val="es-ES"/>
+        </w:rPr>
+        <w:t>runs</w:t>
+      </w:r>
+      <w:proofErr w:type="spellEnd"/>
+      <w:r>
+        <w:rPr>
+          <w:lang w:val="es-ES"/>
+        </w:rPr>
+        <w:t>’ de un modelo ‘</w:t>
+      </w:r>
+      <w:proofErr w:type="spellStart"/>
+      <w:r>
+        <w:rPr>
+          <w:lang w:val="es-ES"/>
+        </w:rPr>
+        <w:t>XGBoost</w:t>
+      </w:r>
+      <w:proofErr w:type="spellEnd"/>
+      <w:r>
+        <w:rPr>
+          <w:lang w:val="es-ES"/>
+        </w:rPr>
+        <w:t xml:space="preserve">, evaluando los resultados para todas las combinaciones de los valores de </w:t>
+      </w:r>
+      <w:proofErr w:type="spellStart"/>
+      <w:r>
+        <w:rPr>
+          <w:lang w:val="es-ES"/>
+        </w:rPr>
+        <w:t>n_estimators</w:t>
+      </w:r>
+      <w:proofErr w:type="spellEnd"/>
+      <w:proofErr w:type="gramStart"/>
+      <w:r>
+        <w:rPr>
+          <w:lang w:val="es-ES"/>
+        </w:rPr>
+        <w:t>=[</w:t>
+      </w:r>
+      <w:proofErr w:type="gramEnd"/>
+      <w:r>
+        <w:rPr>
+          <w:lang w:val="es-ES"/>
+        </w:rPr>
+        <w:t xml:space="preserve">100, 200, 300], </w:t>
+      </w:r>
+      <w:proofErr w:type="spellStart"/>
+      <w:r>
+        <w:rPr>
+          <w:lang w:val="es-ES"/>
+        </w:rPr>
+        <w:t>lr</w:t>
+      </w:r>
+      <w:proofErr w:type="spellEnd"/>
+      <w:proofErr w:type="gramStart"/>
+      <w:r>
+        <w:rPr>
+          <w:lang w:val="es-ES"/>
+        </w:rPr>
+        <w:t>=[</w:t>
+      </w:r>
+      <w:proofErr w:type="gramEnd"/>
+      <w:r>
+        <w:rPr>
+          <w:lang w:val="es-ES"/>
+        </w:rPr>
+        <w:t xml:space="preserve">0.05, 0.1, 0.2] y </w:t>
+      </w:r>
+      <w:proofErr w:type="spellStart"/>
+      <w:r>
+        <w:rPr>
+          <w:lang w:val="es-ES"/>
+        </w:rPr>
+        <w:t>max_depth</w:t>
+      </w:r>
+      <w:proofErr w:type="spellEnd"/>
+      <w:proofErr w:type="gramStart"/>
+      <w:r>
+        <w:rPr>
+          <w:lang w:val="es-ES"/>
+        </w:rPr>
+        <w:t>=[</w:t>
+      </w:r>
+      <w:proofErr w:type="gramEnd"/>
+      <w:r>
+        <w:rPr>
+          <w:lang w:val="es-ES"/>
+        </w:rPr>
+        <w:t xml:space="preserve">3, 5, 7] según se puede ver en la </w:t>
+      </w:r>
+      <w:r>
+        <w:rPr>
+          <w:lang w:val="es-ES"/>
+        </w:rPr>
+        <w:fldChar w:fldCharType="begin"/>
+      </w:r>
+      <w:r>
+        <w:rPr>
+          <w:lang w:val="es-ES"/>
+        </w:rPr>
+        <w:instrText xml:space="preserve"> REF _Ref213606572 \h </w:instrText>
+      </w:r>
+      <w:r>
+        <w:rPr>
+          <w:lang w:val="es-ES"/>
+        </w:rPr>
+      </w:r>
+      <w:r>
+        <w:rPr>
+          <w:lang w:val="es-ES"/>
+        </w:rPr>
+        <w:fldChar w:fldCharType="separate"/>
+      </w:r>
+      <w:r>
+        <w:t xml:space="preserve">Figura </w:t>
+      </w:r>
+      <w:r>
+        <w:rPr>
+          <w:noProof/>
+        </w:rPr>
+        <w:t>7</w:t>
+      </w:r>
+      <w:r>
+        <w:rPr>
+          <w:lang w:val="es-ES"/>
+        </w:rPr>
+        <w:fldChar w:fldCharType="end"/>
+      </w:r>
+      <w:r>
+        <w:rPr>
+          <w:lang w:val="es-ES"/>
+        </w:rPr>
+        <w:t>. Se encuentra que el modelo tiene el mejor desempeño con la combinación [</w:t>
+      </w:r>
+      <w:proofErr w:type="spellStart"/>
+      <w:r>
+        <w:rPr>
+          <w:lang w:val="es-ES"/>
+        </w:rPr>
+        <w:t>n_estimators</w:t>
+      </w:r>
+      <w:proofErr w:type="spellEnd"/>
+      <w:r>
+        <w:rPr>
+          <w:lang w:val="es-ES"/>
+        </w:rPr>
+        <w:t>=</w:t>
+      </w:r>
+      <w:r>
+        <w:rPr>
+          <w:lang w:val="es-ES"/>
+        </w:rPr>
+        <w:t>3</w:t>
+      </w:r>
+      <w:r>
+        <w:rPr>
+          <w:lang w:val="es-ES"/>
+        </w:rPr>
+        <w:t xml:space="preserve">00, </w:t>
+      </w:r>
+      <w:proofErr w:type="spellStart"/>
+      <w:r>
+        <w:rPr>
+          <w:lang w:val="es-ES"/>
+        </w:rPr>
+        <w:t>lr</w:t>
+      </w:r>
+      <w:proofErr w:type="spellEnd"/>
+      <w:r>
+        <w:rPr>
+          <w:lang w:val="es-ES"/>
+        </w:rPr>
+        <w:t>=0.</w:t>
+      </w:r>
+      <w:r>
+        <w:rPr>
+          <w:lang w:val="es-ES"/>
+        </w:rPr>
+        <w:t>05</w:t>
+      </w:r>
+      <w:r>
+        <w:rPr>
+          <w:lang w:val="es-ES"/>
+        </w:rPr>
+        <w:t xml:space="preserve">, </w:t>
+      </w:r>
+      <w:proofErr w:type="spellStart"/>
+      <w:r>
+        <w:rPr>
+          <w:lang w:val="es-ES"/>
+        </w:rPr>
+        <w:t>max_depth</w:t>
+      </w:r>
+      <w:proofErr w:type="spellEnd"/>
+      <w:r>
+        <w:rPr>
+          <w:lang w:val="es-ES"/>
+        </w:rPr>
+        <w:t>=</w:t>
+      </w:r>
+      <w:r>
+        <w:rPr>
+          <w:lang w:val="es-ES"/>
+        </w:rPr>
+        <w:t>3</w:t>
+      </w:r>
+      <w:r>
+        <w:rPr>
+          <w:lang w:val="es-ES"/>
+        </w:rPr>
+        <w:t>] obteniendo un RMSE de 0.28</w:t>
+      </w:r>
+      <w:r>
+        <w:rPr>
+          <w:lang w:val="es-ES"/>
+        </w:rPr>
+        <w:t>58</w:t>
+      </w:r>
+      <w:r>
+        <w:rPr>
+          <w:lang w:val="es-ES"/>
+        </w:rPr>
+        <w:t xml:space="preserve"> y un R2 de 0.7</w:t>
+      </w:r>
+      <w:r>
+        <w:rPr>
+          <w:lang w:val="es-ES"/>
+        </w:rPr>
+        <w:t>169</w:t>
+      </w:r>
+      <w:r>
+        <w:rPr>
+          <w:lang w:val="es-ES"/>
+        </w:rPr>
+        <w:t>.</w:t>
+      </w:r>
+    </w:p>
+    <w:p>
+      <w:pPr>
+        <w:rPr>
+          <w:lang w:val="es-ES"/>
+        </w:rPr>
+      </w:pPr>
+    </w:p>
+    <w:p>
+      <w:pPr>
+        <w:rPr>
+          <w:lang w:val="es-ES"/>
+        </w:rPr>
+      </w:pPr>
+    </w:p>
+    <w:p>
+      <w:pPr>
+        <w:jc w:val="center"/>
+        <w:rPr>
+          <w:lang w:val="es-ES"/>
+        </w:rPr>
+      </w:pPr>
+      <w:r>
+        <w:rPr>
+          <w:lang w:val="es-ES"/>
+        </w:rPr>
+        <w:lastRenderedPageBreak/>
+        <w:drawing>
+          <wp:inline distT="0" distB="0" distL="0" distR="0" wp14:anchorId="59DAB11B" wp14:editId="585B6C00">
+            <wp:extent cx="3942356" cy="2934687"/>
+            <wp:effectExtent l="0" t="0" r="1270" b="0"/>
+            <wp:docPr id="1400079671" name="Imagen 1" descr="Interfaz de usuario gráfica&#10;&#10;El contenido generado por IA puede ser incorrecto."/>
+            <wp:cNvGraphicFramePr>
+              <a:graphicFrameLocks xmlns:a="http://schemas.openxmlformats.org/drawingml/2006/main" noChangeAspect="1"/>
+            </wp:cNvGraphicFramePr>
+            <a:graphic xmlns:a="http://schemas.openxmlformats.org/drawingml/2006/main">
+              <a:graphicData uri="http://schemas.openxmlformats.org/drawingml/2006/picture">
+                <pic:pic xmlns:pic="http://schemas.openxmlformats.org/drawingml/2006/picture">
+                  <pic:nvPicPr>
+                    <pic:cNvPr id="1400079671" name="Imagen 1" descr="Interfaz de usuario gráfica&#10;&#10;El contenido generado por IA puede ser incorrecto."/>
+                    <pic:cNvPicPr/>
+                  </pic:nvPicPr>
+                  <pic:blipFill>
+                    <a:blip r:embed="rId15"/>
+                    <a:stretch>
+                      <a:fillRect/>
+                    </a:stretch>
+                  </pic:blipFill>
+                  <pic:spPr>
+                    <a:xfrm>
+                      <a:off x="0" y="0"/>
+                      <a:ext cx="3947649" cy="2938627"/>
+                    </a:xfrm>
+                    <a:prstGeom prst="rect">
+                      <a:avLst/>
+                    </a:prstGeom>
+                  </pic:spPr>
+                </pic:pic>
+              </a:graphicData>
+            </a:graphic>
+          </wp:inline>
+        </w:drawing>
+      </w:r>
+    </w:p>
+    <w:p>
+      <w:pPr>
+        <w:pStyle w:val="Descripcin"/>
+        <w:jc w:val="center"/>
+      </w:pPr>
+      <w:r>
+        <w:t xml:space="preserve">Figura </w:t>
+      </w:r>
+      <w:r>
+        <w:fldChar w:fldCharType="begin"/>
+      </w:r>
+      <w:r>
+        <w:instrText xml:space="preserve"> SEQ Figura \* ARABIC </w:instrText>
+      </w:r>
+      <w:r>
+        <w:fldChar w:fldCharType="separate"/>
+      </w:r>
+      <w:r>
+        <w:rPr>
+          <w:noProof/>
+        </w:rPr>
+        <w:t>8</w:t>
+      </w:r>
+      <w:r>
+        <w:fldChar w:fldCharType="end"/>
+      </w:r>
+      <w:r>
+        <w:t xml:space="preserve">. Características y métricas de desempeño para el modelo </w:t>
+      </w:r>
+      <w:proofErr w:type="spellStart"/>
+      <w:r>
+        <w:t>XGBoost</w:t>
+      </w:r>
+      <w:proofErr w:type="spellEnd"/>
+      <w:r>
+        <w:t>.</w:t>
       </w:r>
     </w:p>
     <w:p>
@@ -1762,447 +3571,30 @@
           <w:ilvl w:val="0"/>
           <w:numId w:val="5"/>
         </w:numPr>
-        <w:rPr>
-          <w:lang w:val="es-ES"/>
-        </w:rPr>
-      </w:pPr>
-      <w:r>
-        <w:rPr>
-          <w:lang w:val="es-ES"/>
+      </w:pPr>
+      <w:r>
+        <w:rPr>
+          <w:highlight w:val="yellow"/>
         </w:rPr>
         <w:t>Observaciones y conclusiones sobre los modelos</w:t>
       </w:r>
     </w:p>
-    <w:p>
-      <w:pPr>
-        <w:rPr>
-          <w:lang w:val="es-ES"/>
-        </w:rPr>
-      </w:pPr>
-    </w:p>
-    <w:p>
-      <w:pPr>
-        <w:rPr>
-          <w:lang w:val="es-ES"/>
-        </w:rPr>
-      </w:pPr>
-      <w:r>
-        <w:rPr>
-          <w:lang w:val="es-ES"/>
-        </w:rPr>
-        <w:t>Tras la implementación y evaluación de los modelos predictivos, se obtuvieron las siguientes observaciones:</w:t>
-      </w:r>
-    </w:p>
-    <w:tbl>
-      <w:tblPr>
-        <w:tblStyle w:val="Tablaconcuadrcula"/>
-        <w:tblW w:w="0" w:type="auto"/>
-        <w:tblLook w:val="04A0" w:firstRow="1" w:lastRow="0" w:firstColumn="1" w:lastColumn="0" w:noHBand="0" w:noVBand="1"/>
-      </w:tblPr>
-      <w:tblGrid>
-        <w:gridCol w:w="2122"/>
-        <w:gridCol w:w="6706"/>
-      </w:tblGrid>
-      <w:tr>
-        <w:tc>
-          <w:tcPr>
-            <w:tcW w:w="2122" w:type="dxa"/>
-            <w:tcBorders>
-              <w:top w:val="single" w:sz="4" w:space="0" w:color="auto"/>
-              <w:left w:val="single" w:sz="4" w:space="0" w:color="auto"/>
-              <w:bottom w:val="single" w:sz="4" w:space="0" w:color="auto"/>
-              <w:right w:val="single" w:sz="4" w:space="0" w:color="auto"/>
-            </w:tcBorders>
-            <w:hideMark/>
-          </w:tcPr>
-          <w:p>
-            <w:pPr>
-              <w:spacing w:after="160" w:line="259" w:lineRule="auto"/>
-              <w:rPr>
-                <w:b/>
-                <w:bCs/>
-                <w:lang w:val="es-ES"/>
-              </w:rPr>
-            </w:pPr>
-            <w:r>
-              <w:rPr>
-                <w:b/>
-                <w:bCs/>
-                <w:lang w:val="es-ES"/>
-              </w:rPr>
-              <w:t>Modelo</w:t>
-            </w:r>
-          </w:p>
-        </w:tc>
-        <w:tc>
-          <w:tcPr>
-            <w:tcW w:w="6706" w:type="dxa"/>
-            <w:tcBorders>
-              <w:top w:val="single" w:sz="4" w:space="0" w:color="auto"/>
-              <w:left w:val="single" w:sz="4" w:space="0" w:color="auto"/>
-              <w:bottom w:val="single" w:sz="4" w:space="0" w:color="auto"/>
-              <w:right w:val="single" w:sz="4" w:space="0" w:color="auto"/>
-            </w:tcBorders>
-            <w:hideMark/>
-          </w:tcPr>
-          <w:p>
-            <w:pPr>
-              <w:spacing w:after="160" w:line="259" w:lineRule="auto"/>
-              <w:rPr>
-                <w:b/>
-                <w:bCs/>
-                <w:lang w:val="es-ES"/>
-              </w:rPr>
-            </w:pPr>
-            <w:r>
-              <w:rPr>
-                <w:b/>
-                <w:bCs/>
-                <w:lang w:val="es-ES"/>
-              </w:rPr>
-              <w:t>Observaciones</w:t>
-            </w:r>
-          </w:p>
-        </w:tc>
-      </w:tr>
-      <w:tr>
-        <w:tc>
-          <w:tcPr>
-            <w:tcW w:w="2122" w:type="dxa"/>
-            <w:tcBorders>
-              <w:top w:val="single" w:sz="4" w:space="0" w:color="auto"/>
-              <w:left w:val="single" w:sz="4" w:space="0" w:color="auto"/>
-              <w:bottom w:val="single" w:sz="4" w:space="0" w:color="auto"/>
-              <w:right w:val="single" w:sz="4" w:space="0" w:color="auto"/>
-            </w:tcBorders>
-            <w:hideMark/>
-          </w:tcPr>
-          <w:p>
-            <w:pPr>
-              <w:spacing w:after="160" w:line="259" w:lineRule="auto"/>
-              <w:rPr>
-                <w:lang w:val="es-ES"/>
-              </w:rPr>
-            </w:pPr>
-            <w:r>
-              <w:t>Regresión Lineal</w:t>
-            </w:r>
-          </w:p>
-        </w:tc>
-        <w:tc>
-          <w:tcPr>
-            <w:tcW w:w="6706" w:type="dxa"/>
-            <w:tcBorders>
-              <w:top w:val="single" w:sz="4" w:space="0" w:color="auto"/>
-              <w:left w:val="single" w:sz="4" w:space="0" w:color="auto"/>
-              <w:bottom w:val="single" w:sz="4" w:space="0" w:color="auto"/>
-              <w:right w:val="single" w:sz="4" w:space="0" w:color="auto"/>
-            </w:tcBorders>
-            <w:hideMark/>
-          </w:tcPr>
-          <w:p>
-            <w:pPr>
-              <w:spacing w:after="160" w:line="259" w:lineRule="auto"/>
-              <w:jc w:val="both"/>
-              <w:rPr>
-                <w:lang w:val="es-ES"/>
-              </w:rPr>
-            </w:pPr>
-            <w:r>
-              <w:t>A pesar de su simplicidad, logró el menor MAE, lo que lo convierte en una opción eficiente cuando se busca interpretabilidad y rapidez. Sus predicciones son, en promedio, las más cercanas al valor real. Aunque limitado para capturar relaciones no lineales.</w:t>
-            </w:r>
-          </w:p>
-        </w:tc>
-      </w:tr>
-      <w:tr>
-        <w:tc>
-          <w:tcPr>
-            <w:tcW w:w="2122" w:type="dxa"/>
-            <w:tcBorders>
-              <w:top w:val="single" w:sz="4" w:space="0" w:color="auto"/>
-              <w:left w:val="single" w:sz="4" w:space="0" w:color="auto"/>
-              <w:bottom w:val="single" w:sz="4" w:space="0" w:color="auto"/>
-              <w:right w:val="single" w:sz="4" w:space="0" w:color="auto"/>
-            </w:tcBorders>
-            <w:hideMark/>
-          </w:tcPr>
-          <w:p>
-            <w:pPr>
-              <w:spacing w:after="160" w:line="259" w:lineRule="auto"/>
-              <w:rPr>
-                <w:lang w:val="es-ES"/>
-              </w:rPr>
-            </w:pPr>
-            <w:proofErr w:type="spellStart"/>
-            <w:r>
-              <w:t>Random</w:t>
-            </w:r>
-            <w:proofErr w:type="spellEnd"/>
-            <w:r>
-              <w:t xml:space="preserve"> Forest</w:t>
-            </w:r>
-          </w:p>
-        </w:tc>
-        <w:tc>
-          <w:tcPr>
-            <w:tcW w:w="6706" w:type="dxa"/>
-            <w:tcBorders>
-              <w:top w:val="single" w:sz="4" w:space="0" w:color="auto"/>
-              <w:left w:val="single" w:sz="4" w:space="0" w:color="auto"/>
-              <w:bottom w:val="single" w:sz="4" w:space="0" w:color="auto"/>
-              <w:right w:val="single" w:sz="4" w:space="0" w:color="auto"/>
-            </w:tcBorders>
-            <w:hideMark/>
-          </w:tcPr>
-          <w:p>
-            <w:pPr>
-              <w:spacing w:after="160" w:line="259" w:lineRule="auto"/>
-              <w:jc w:val="both"/>
-              <w:rPr>
-                <w:lang w:val="es-ES"/>
-              </w:rPr>
-            </w:pPr>
-            <w:r>
-              <w:t>Desempeño muy similar a la regresión lineal por MAE y R</w:t>
-            </w:r>
-            <w:r>
-              <w:rPr>
-                <w:vertAlign w:val="superscript"/>
-              </w:rPr>
-              <w:t>2</w:t>
-            </w:r>
-            <w:r>
-              <w:t>. Su uso podría justificarse solo en escenarios donde se priorice la estabilidad frente a datos con alta variabilidad.</w:t>
-            </w:r>
-          </w:p>
-        </w:tc>
-      </w:tr>
-      <w:tr>
-        <w:tc>
-          <w:tcPr>
-            <w:tcW w:w="2122" w:type="dxa"/>
-            <w:tcBorders>
-              <w:top w:val="single" w:sz="4" w:space="0" w:color="auto"/>
-              <w:left w:val="single" w:sz="4" w:space="0" w:color="auto"/>
-              <w:bottom w:val="single" w:sz="4" w:space="0" w:color="auto"/>
-              <w:right w:val="single" w:sz="4" w:space="0" w:color="auto"/>
-            </w:tcBorders>
-            <w:hideMark/>
-          </w:tcPr>
-          <w:p>
-            <w:pPr>
-              <w:spacing w:after="160" w:line="259" w:lineRule="auto"/>
-              <w:rPr>
-                <w:lang w:val="es-ES"/>
-              </w:rPr>
-            </w:pPr>
-            <w:proofErr w:type="spellStart"/>
-            <w:r>
-              <w:t>Gradient</w:t>
-            </w:r>
-            <w:proofErr w:type="spellEnd"/>
-            <w:r>
-              <w:t xml:space="preserve"> </w:t>
-            </w:r>
-            <w:proofErr w:type="spellStart"/>
-            <w:r>
-              <w:t>Boosting</w:t>
-            </w:r>
-            <w:proofErr w:type="spellEnd"/>
-          </w:p>
-        </w:tc>
-        <w:tc>
-          <w:tcPr>
-            <w:tcW w:w="6706" w:type="dxa"/>
-            <w:tcBorders>
-              <w:top w:val="single" w:sz="4" w:space="0" w:color="auto"/>
-              <w:left w:val="single" w:sz="4" w:space="0" w:color="auto"/>
-              <w:bottom w:val="single" w:sz="4" w:space="0" w:color="auto"/>
-              <w:right w:val="single" w:sz="4" w:space="0" w:color="auto"/>
-            </w:tcBorders>
-            <w:hideMark/>
-          </w:tcPr>
-          <w:p>
-            <w:pPr>
-              <w:spacing w:after="160" w:line="259" w:lineRule="auto"/>
-              <w:rPr>
-                <w:lang w:val="es-ES"/>
-              </w:rPr>
-            </w:pPr>
-            <w:r>
-              <w:t>Modelo más equilibrado, gracias a su menor RMSE y mayor R², lo que significa que explica mejor la variabilidad del precio de las viviendas y penaliza menos los errores grandes.</w:t>
-            </w:r>
-          </w:p>
-        </w:tc>
-      </w:tr>
-      <w:tr>
-        <w:tc>
-          <w:tcPr>
-            <w:tcW w:w="2122" w:type="dxa"/>
-            <w:tcBorders>
-              <w:top w:val="single" w:sz="4" w:space="0" w:color="auto"/>
-              <w:left w:val="single" w:sz="4" w:space="0" w:color="auto"/>
-              <w:bottom w:val="single" w:sz="4" w:space="0" w:color="auto"/>
-              <w:right w:val="single" w:sz="4" w:space="0" w:color="auto"/>
-            </w:tcBorders>
-            <w:hideMark/>
-          </w:tcPr>
-          <w:p>
-            <w:pPr>
-              <w:spacing w:after="160" w:line="259" w:lineRule="auto"/>
-              <w:rPr>
-                <w:lang w:val="es-ES"/>
-              </w:rPr>
-            </w:pPr>
-            <w:proofErr w:type="spellStart"/>
-            <w:r>
-              <w:rPr>
-                <w:lang w:val="es-ES"/>
-              </w:rPr>
-              <w:t>XGBoost</w:t>
-            </w:r>
-            <w:proofErr w:type="spellEnd"/>
-          </w:p>
-        </w:tc>
-        <w:tc>
-          <w:tcPr>
-            <w:tcW w:w="6706" w:type="dxa"/>
-            <w:tcBorders>
-              <w:top w:val="single" w:sz="4" w:space="0" w:color="auto"/>
-              <w:left w:val="single" w:sz="4" w:space="0" w:color="auto"/>
-              <w:bottom w:val="single" w:sz="4" w:space="0" w:color="auto"/>
-              <w:right w:val="single" w:sz="4" w:space="0" w:color="auto"/>
-            </w:tcBorders>
-            <w:hideMark/>
-          </w:tcPr>
-          <w:p>
-            <w:pPr>
-              <w:spacing w:after="160" w:line="259" w:lineRule="auto"/>
-              <w:rPr>
-                <w:lang w:val="es-ES"/>
-              </w:rPr>
-            </w:pPr>
-            <w:r>
-              <w:rPr>
-                <w:lang w:val="es-ES"/>
-              </w:rPr>
-              <w:t xml:space="preserve">Peor desempeño </w:t>
-            </w:r>
-            <w:r>
-              <w:t xml:space="preserve">con el mayor MAE, RMSE (0.3009) y el menor R², posiblemente por falta de ajuste de </w:t>
-            </w:r>
-            <w:proofErr w:type="spellStart"/>
-            <w:r>
-              <w:t>hiperparámetros</w:t>
-            </w:r>
-            <w:proofErr w:type="spellEnd"/>
-            <w:r>
-              <w:t>.</w:t>
-            </w:r>
-          </w:p>
-        </w:tc>
-      </w:tr>
-    </w:tbl>
-    <w:p>
-      <w:pPr>
-        <w:rPr>
-          <w:lang w:val="es-ES"/>
-        </w:rPr>
-      </w:pPr>
-    </w:p>
-    <w:p>
-      <w:pPr>
-        <w:pStyle w:val="Ttulo2"/>
-        <w:numPr>
-          <w:ilvl w:val="1"/>
-          <w:numId w:val="17"/>
-        </w:numPr>
-      </w:pPr>
-      <w:r>
-        <w:t>Conclusiones</w:t>
-      </w:r>
-    </w:p>
-    <w:p>
-      <w:pPr>
-        <w:numPr>
-          <w:ilvl w:val="0"/>
-          <w:numId w:val="15"/>
-        </w:numPr>
-        <w:jc w:val="both"/>
-      </w:pPr>
-      <w:r>
-        <w:t xml:space="preserve">Los resultados obtenidos muestran un desempeño similar entre los cuatro modelos evaluados, lo que confirma que el preprocesamiento aplicado fue adecuado y que las variables seleccionadas son relevantes para la predicción del precio de las viviendas. </w:t>
-      </w:r>
-    </w:p>
-    <w:p>
-      <w:pPr>
-        <w:numPr>
-          <w:ilvl w:val="0"/>
-          <w:numId w:val="15"/>
-        </w:numPr>
-        <w:jc w:val="both"/>
-      </w:pPr>
-      <w:r>
-        <w:t xml:space="preserve">Entre los algoritmos analizados, </w:t>
-      </w:r>
-      <w:proofErr w:type="spellStart"/>
-      <w:r>
-        <w:t>Gradient</w:t>
-      </w:r>
-      <w:proofErr w:type="spellEnd"/>
-      <w:r>
-        <w:t xml:space="preserve"> </w:t>
-      </w:r>
-      <w:proofErr w:type="spellStart"/>
-      <w:r>
-        <w:t>Boosting</w:t>
-      </w:r>
-      <w:proofErr w:type="spellEnd"/>
-      <w:r>
-        <w:t xml:space="preserve"> se posiciona como la mejor opción, dado su menor RMSE y mayor R², lo que lo convierte en el modelo más confiable para capturar patrones complejos en los datos.</w:t>
-      </w:r>
-    </w:p>
-    <w:p>
-      <w:pPr>
-        <w:numPr>
-          <w:ilvl w:val="0"/>
-          <w:numId w:val="15"/>
-        </w:numPr>
-        <w:jc w:val="both"/>
-        <w:rPr>
-          <w:lang w:val="es-ES"/>
-        </w:rPr>
-      </w:pPr>
-      <w:r>
-        <w:t>Continuaremos con la optimización de hiper</w:t>
-      </w:r>
-      <w:r>
-        <w:t xml:space="preserve"> </w:t>
-      </w:r>
-      <w:r>
-        <w:t>parámetros y la evaluación de otros modelos avanzados para mejorar el rendimiento y garantizar la robustez del modelo seleccionado.</w:t>
-      </w:r>
-    </w:p>
-    <w:p>
-      <w:pPr>
-        <w:rPr>
-          <w:lang w:val="es-ES"/>
-        </w:rPr>
-      </w:pPr>
-    </w:p>
-    <w:p>
-      <w:pPr>
-        <w:pStyle w:val="Descripcin"/>
-        <w:jc w:val="center"/>
-        <w:rPr>
-          <w:b/>
-          <w:bCs/>
-        </w:rPr>
-      </w:pPr>
-      <w:r>
-        <w:br w:type="column"/>
-      </w:r>
-    </w:p>
+    <w:p/>
+    <w:p/>
+    <w:p/>
+    <w:p/>
+    <w:p/>
+    <w:p/>
+    <w:p/>
+    <w:p/>
+    <w:p/>
+    <w:p/>
+    <w:p/>
+    <w:p/>
+    <w:p/>
+    <w:p/>
+    <w:p/>
+    <w:p/>
     <w:p>
       <w:pPr>
         <w:pStyle w:val="Ttulo1"/>
@@ -2212,6 +3604,7 @@
         </w:numPr>
       </w:pPr>
       <w:r>
+        <w:lastRenderedPageBreak/>
         <w:t>Tablero desarrollado</w:t>
       </w:r>
     </w:p>
@@ -2326,16 +3719,6 @@
       <w:r>
         <w:t>Este diseño de tablero de permite entender el contexto del problema al brindar al usuario gráficos descriptivas del precio de las viviendas y su relación respecto a variables como el área, ubicación, fecha de venta y área de construcción. De la misma manera, el tablero desarrollado permite que el usuario pueda responder la pregunta de negocio al ingresar la información de la vivienda en los campos de la parte de derecha y predecir el precio de venta.</w:t>
       </w:r>
-    </w:p>
-    <w:p>
-      <w:pPr>
-        <w:pStyle w:val="Sinespaciado"/>
-      </w:pPr>
-    </w:p>
-    <w:p>
-      <w:pPr>
-        <w:pStyle w:val="Sinespaciado"/>
-      </w:pPr>
     </w:p>
     <w:p>
       <w:pPr>
@@ -2364,7 +3747,7 @@
                     </pic:cNvPicPr>
                   </pic:nvPicPr>
                   <pic:blipFill>
-                    <a:blip r:embed="rId10" cstate="print">
+                    <a:blip r:embed="rId16" cstate="print">
                       <a:extLst>
                         <a:ext uri="{28A0092B-C50C-407E-A947-70E740481C1C}">
                           <a14:useLocalDpi xmlns:a14="http://schemas.microsoft.com/office/drawing/2010/main" val="0"/>
@@ -2414,7 +3797,7 @@
         <w:rPr>
           <w:noProof/>
         </w:rPr>
-        <w:t>2</w:t>
+        <w:t>9</w:t>
       </w:r>
       <w:r>
         <w:fldChar w:fldCharType="end"/>
@@ -2426,11 +3809,17 @@
         <w:rPr>
           <w:rStyle w:val="Refdenotaalpie"/>
         </w:rPr>
-        <w:footnoteReference w:id="2"/>
-      </w:r>
-    </w:p>
-    <w:p/>
-    <w:p/>
+        <w:footnoteReference w:id="3"/>
+      </w:r>
+    </w:p>
+    <w:p>
+      <w:pPr>
+        <w:pStyle w:val="Descripcin"/>
+      </w:pPr>
+      <w:r>
+        <w:br w:type="column"/>
+      </w:r>
+    </w:p>
     <w:p>
       <w:pPr>
         <w:pStyle w:val="Ttulo1"/>
@@ -2476,15 +3865,7 @@
       </w:r>
       <w:proofErr w:type="spellEnd"/>
       <w:r>
-        <w:t xml:space="preserve">: para </w:t>
-      </w:r>
-      <w:proofErr w:type="spellStart"/>
-      <w:r>
-        <w:t>versionamiento</w:t>
-      </w:r>
-      <w:proofErr w:type="spellEnd"/>
-      <w:r>
-        <w:t xml:space="preserve"> y gestión de modelos de ML.</w:t>
+        <w:t>: para versionamiento y gestión de modelos de ML.</w:t>
       </w:r>
     </w:p>
     <w:p>
@@ -3250,12 +4631,12 @@
     </w:tbl>
     <w:p/>
     <w:sectPr>
-      <w:headerReference w:type="even" r:id="rId11"/>
-      <w:headerReference w:type="default" r:id="rId12"/>
-      <w:footerReference w:type="even" r:id="rId13"/>
-      <w:footerReference w:type="default" r:id="rId14"/>
-      <w:headerReference w:type="first" r:id="rId15"/>
-      <w:footerReference w:type="first" r:id="rId16"/>
+      <w:headerReference w:type="even" r:id="rId17"/>
+      <w:headerReference w:type="default" r:id="rId18"/>
+      <w:footerReference w:type="even" r:id="rId19"/>
+      <w:footerReference w:type="default" r:id="rId20"/>
+      <w:headerReference w:type="first" r:id="rId21"/>
+      <w:footerReference w:type="first" r:id="rId22"/>
       <w:pgSz w:w="12240" w:h="15840"/>
       <w:pgMar w:top="1417" w:right="1701" w:bottom="1417" w:left="1701" w:header="708" w:footer="708" w:gutter="0"/>
       <w:cols w:space="708"/>
@@ -3476,6 +4857,42 @@
         <w:footnoteRef/>
       </w:r>
       <w:r>
+        <w:t xml:space="preserve"> Fuente: Ver archivos </w:t>
+      </w:r>
+      <w:r>
+        <w:t>‘*</w:t>
+      </w:r>
+      <w:r>
+        <w:t>.</w:t>
+      </w:r>
+      <w:proofErr w:type="spellStart"/>
+      <w:r>
+        <w:t>py</w:t>
+      </w:r>
+      <w:proofErr w:type="spellEnd"/>
+      <w:r>
+        <w:t>’</w:t>
+      </w:r>
+      <w:r>
+        <w:t xml:space="preserve"> del repositorio en </w:t>
+      </w:r>
+      <w:r>
+        <w:t>https://github.com/carlossil05/G2-Proyecto-DSA/tree/main/Entrega%202</w:t>
+      </w:r>
+    </w:p>
+  </w:footnote>
+  <w:footnote w:id="3">
+    <w:p>
+      <w:pPr>
+        <w:pStyle w:val="Textonotapie"/>
+      </w:pPr>
+      <w:r>
+        <w:rPr>
+          <w:rStyle w:val="Refdenotaalpie"/>
+        </w:rPr>
+        <w:footnoteRef/>
+      </w:r>
+      <w:r>
         <w:t xml:space="preserve"> Enlace del notebook con el desarrollo del tablero: </w:t>
       </w:r>
       <w:r>
@@ -4192,6 +5609,92 @@
     </w:lvl>
   </w:abstractNum>
   <w:abstractNum w:abstractNumId="5" w15:restartNumberingAfterBreak="0">
+    <w:nsid w:val="17570C7C"/>
+    <w:multiLevelType w:val="hybridMultilevel"/>
+    <w:tmpl w:val="4AA85CD8"/>
+    <w:lvl w:ilvl="0" w:tplc="240A000F">
+      <w:start w:val="1"/>
+      <w:numFmt w:val="decimal"/>
+      <w:lvlText w:val="%1."/>
+      <w:lvlJc w:val="left"/>
+      <w:pPr>
+        <w:ind w:left="720" w:hanging="360"/>
+      </w:pPr>
+    </w:lvl>
+    <w:lvl w:ilvl="1" w:tplc="240A0019" w:tentative="1">
+      <w:start w:val="1"/>
+      <w:numFmt w:val="lowerLetter"/>
+      <w:lvlText w:val="%2."/>
+      <w:lvlJc w:val="left"/>
+      <w:pPr>
+        <w:ind w:left="1440" w:hanging="360"/>
+      </w:pPr>
+    </w:lvl>
+    <w:lvl w:ilvl="2" w:tplc="240A001B" w:tentative="1">
+      <w:start w:val="1"/>
+      <w:numFmt w:val="lowerRoman"/>
+      <w:lvlText w:val="%3."/>
+      <w:lvlJc w:val="right"/>
+      <w:pPr>
+        <w:ind w:left="2160" w:hanging="180"/>
+      </w:pPr>
+    </w:lvl>
+    <w:lvl w:ilvl="3" w:tplc="240A000F" w:tentative="1">
+      <w:start w:val="1"/>
+      <w:numFmt w:val="decimal"/>
+      <w:lvlText w:val="%4."/>
+      <w:lvlJc w:val="left"/>
+      <w:pPr>
+        <w:ind w:left="2880" w:hanging="360"/>
+      </w:pPr>
+    </w:lvl>
+    <w:lvl w:ilvl="4" w:tplc="240A0019" w:tentative="1">
+      <w:start w:val="1"/>
+      <w:numFmt w:val="lowerLetter"/>
+      <w:lvlText w:val="%5."/>
+      <w:lvlJc w:val="left"/>
+      <w:pPr>
+        <w:ind w:left="3600" w:hanging="360"/>
+      </w:pPr>
+    </w:lvl>
+    <w:lvl w:ilvl="5" w:tplc="240A001B" w:tentative="1">
+      <w:start w:val="1"/>
+      <w:numFmt w:val="lowerRoman"/>
+      <w:lvlText w:val="%6."/>
+      <w:lvlJc w:val="right"/>
+      <w:pPr>
+        <w:ind w:left="4320" w:hanging="180"/>
+      </w:pPr>
+    </w:lvl>
+    <w:lvl w:ilvl="6" w:tplc="240A000F" w:tentative="1">
+      <w:start w:val="1"/>
+      <w:numFmt w:val="decimal"/>
+      <w:lvlText w:val="%7."/>
+      <w:lvlJc w:val="left"/>
+      <w:pPr>
+        <w:ind w:left="5040" w:hanging="360"/>
+      </w:pPr>
+    </w:lvl>
+    <w:lvl w:ilvl="7" w:tplc="240A0019" w:tentative="1">
+      <w:start w:val="1"/>
+      <w:numFmt w:val="lowerLetter"/>
+      <w:lvlText w:val="%8."/>
+      <w:lvlJc w:val="left"/>
+      <w:pPr>
+        <w:ind w:left="5760" w:hanging="360"/>
+      </w:pPr>
+    </w:lvl>
+    <w:lvl w:ilvl="8" w:tplc="240A001B" w:tentative="1">
+      <w:start w:val="1"/>
+      <w:numFmt w:val="lowerRoman"/>
+      <w:lvlText w:val="%9."/>
+      <w:lvlJc w:val="right"/>
+      <w:pPr>
+        <w:ind w:left="6480" w:hanging="180"/>
+      </w:pPr>
+    </w:lvl>
+  </w:abstractNum>
+  <w:abstractNum w:abstractNumId="6" w15:restartNumberingAfterBreak="0">
     <w:nsid w:val="1B0E289C"/>
     <w:multiLevelType w:val="multilevel"/>
     <w:tmpl w:val="BC64B74A"/>
@@ -4340,7 +5843,7 @@
       </w:rPr>
     </w:lvl>
   </w:abstractNum>
-  <w:abstractNum w:abstractNumId="6" w15:restartNumberingAfterBreak="0">
+  <w:abstractNum w:abstractNumId="7" w15:restartNumberingAfterBreak="0">
     <w:nsid w:val="1CDA7EFC"/>
     <w:multiLevelType w:val="hybridMultilevel"/>
     <w:tmpl w:val="BE9256CE"/>
@@ -4453,7 +5956,7 @@
       </w:rPr>
     </w:lvl>
   </w:abstractNum>
-  <w:abstractNum w:abstractNumId="7" w15:restartNumberingAfterBreak="0">
+  <w:abstractNum w:abstractNumId="8" w15:restartNumberingAfterBreak="0">
     <w:nsid w:val="347B0CD4"/>
     <w:multiLevelType w:val="hybridMultilevel"/>
     <w:tmpl w:val="5C92A3B0"/>
@@ -4543,7 +6046,7 @@
       </w:pPr>
     </w:lvl>
   </w:abstractNum>
-  <w:abstractNum w:abstractNumId="8" w15:restartNumberingAfterBreak="0">
+  <w:abstractNum w:abstractNumId="9" w15:restartNumberingAfterBreak="0">
     <w:nsid w:val="36592AAA"/>
     <w:multiLevelType w:val="multilevel"/>
     <w:tmpl w:val="240A001F"/>
@@ -4629,7 +6132,7 @@
       </w:pPr>
     </w:lvl>
   </w:abstractNum>
-  <w:abstractNum w:abstractNumId="9" w15:restartNumberingAfterBreak="0">
+  <w:abstractNum w:abstractNumId="10" w15:restartNumberingAfterBreak="0">
     <w:nsid w:val="3A494FC7"/>
     <w:multiLevelType w:val="multilevel"/>
     <w:tmpl w:val="A9E66B20"/>
@@ -4742,7 +6245,7 @@
       </w:rPr>
     </w:lvl>
   </w:abstractNum>
-  <w:abstractNum w:abstractNumId="10" w15:restartNumberingAfterBreak="0">
+  <w:abstractNum w:abstractNumId="11" w15:restartNumberingAfterBreak="0">
     <w:nsid w:val="3B49257B"/>
     <w:multiLevelType w:val="multilevel"/>
     <w:tmpl w:val="A9E66B20"/>
@@ -4855,7 +6358,7 @@
       </w:rPr>
     </w:lvl>
   </w:abstractNum>
-  <w:abstractNum w:abstractNumId="11" w15:restartNumberingAfterBreak="0">
+  <w:abstractNum w:abstractNumId="12" w15:restartNumberingAfterBreak="0">
     <w:nsid w:val="3E3F4535"/>
     <w:multiLevelType w:val="multilevel"/>
     <w:tmpl w:val="240A001D"/>
@@ -4941,7 +6444,93 @@
       </w:pPr>
     </w:lvl>
   </w:abstractNum>
-  <w:abstractNum w:abstractNumId="12" w15:restartNumberingAfterBreak="0">
+  <w:abstractNum w:abstractNumId="13" w15:restartNumberingAfterBreak="0">
+    <w:nsid w:val="43BE0A2B"/>
+    <w:multiLevelType w:val="multilevel"/>
+    <w:tmpl w:val="240A001F"/>
+    <w:lvl w:ilvl="0">
+      <w:start w:val="1"/>
+      <w:numFmt w:val="decimal"/>
+      <w:lvlText w:val="%1."/>
+      <w:lvlJc w:val="left"/>
+      <w:pPr>
+        <w:ind w:left="720" w:hanging="360"/>
+      </w:pPr>
+    </w:lvl>
+    <w:lvl w:ilvl="1">
+      <w:start w:val="1"/>
+      <w:numFmt w:val="decimal"/>
+      <w:lvlText w:val="%1.%2."/>
+      <w:lvlJc w:val="left"/>
+      <w:pPr>
+        <w:ind w:left="1152" w:hanging="432"/>
+      </w:pPr>
+    </w:lvl>
+    <w:lvl w:ilvl="2">
+      <w:start w:val="1"/>
+      <w:numFmt w:val="decimal"/>
+      <w:lvlText w:val="%1.%2.%3."/>
+      <w:lvlJc w:val="left"/>
+      <w:pPr>
+        <w:ind w:left="1584" w:hanging="504"/>
+      </w:pPr>
+    </w:lvl>
+    <w:lvl w:ilvl="3">
+      <w:start w:val="1"/>
+      <w:numFmt w:val="decimal"/>
+      <w:lvlText w:val="%1.%2.%3.%4."/>
+      <w:lvlJc w:val="left"/>
+      <w:pPr>
+        <w:ind w:left="2088" w:hanging="648"/>
+      </w:pPr>
+    </w:lvl>
+    <w:lvl w:ilvl="4">
+      <w:start w:val="1"/>
+      <w:numFmt w:val="decimal"/>
+      <w:lvlText w:val="%1.%2.%3.%4.%5."/>
+      <w:lvlJc w:val="left"/>
+      <w:pPr>
+        <w:ind w:left="2592" w:hanging="792"/>
+      </w:pPr>
+    </w:lvl>
+    <w:lvl w:ilvl="5">
+      <w:start w:val="1"/>
+      <w:numFmt w:val="decimal"/>
+      <w:lvlText w:val="%1.%2.%3.%4.%5.%6."/>
+      <w:lvlJc w:val="left"/>
+      <w:pPr>
+        <w:ind w:left="3096" w:hanging="936"/>
+      </w:pPr>
+    </w:lvl>
+    <w:lvl w:ilvl="6">
+      <w:start w:val="1"/>
+      <w:numFmt w:val="decimal"/>
+      <w:lvlText w:val="%1.%2.%3.%4.%5.%6.%7."/>
+      <w:lvlJc w:val="left"/>
+      <w:pPr>
+        <w:ind w:left="3600" w:hanging="1080"/>
+      </w:pPr>
+    </w:lvl>
+    <w:lvl w:ilvl="7">
+      <w:start w:val="1"/>
+      <w:numFmt w:val="decimal"/>
+      <w:lvlText w:val="%1.%2.%3.%4.%5.%6.%7.%8."/>
+      <w:lvlJc w:val="left"/>
+      <w:pPr>
+        <w:ind w:left="4104" w:hanging="1224"/>
+      </w:pPr>
+    </w:lvl>
+    <w:lvl w:ilvl="8">
+      <w:start w:val="1"/>
+      <w:numFmt w:val="decimal"/>
+      <w:lvlText w:val="%1.%2.%3.%4.%5.%6.%7.%8.%9."/>
+      <w:lvlJc w:val="left"/>
+      <w:pPr>
+        <w:ind w:left="4680" w:hanging="1440"/>
+      </w:pPr>
+    </w:lvl>
+  </w:abstractNum>
+  <w:abstractNum w:abstractNumId="14" w15:restartNumberingAfterBreak="0">
     <w:nsid w:val="443430E4"/>
     <w:multiLevelType w:val="multilevel"/>
     <w:tmpl w:val="B6D0E574"/>
@@ -5090,7 +6679,7 @@
       </w:rPr>
     </w:lvl>
   </w:abstractNum>
-  <w:abstractNum w:abstractNumId="13" w15:restartNumberingAfterBreak="0">
+  <w:abstractNum w:abstractNumId="15" w15:restartNumberingAfterBreak="0">
     <w:nsid w:val="4E4B4D94"/>
     <w:multiLevelType w:val="multilevel"/>
     <w:tmpl w:val="C150BFC4"/>
@@ -5239,7 +6828,7 @@
       </w:rPr>
     </w:lvl>
   </w:abstractNum>
-  <w:abstractNum w:abstractNumId="14" w15:restartNumberingAfterBreak="0">
+  <w:abstractNum w:abstractNumId="16" w15:restartNumberingAfterBreak="0">
     <w:nsid w:val="55EF0128"/>
     <w:multiLevelType w:val="multilevel"/>
     <w:tmpl w:val="240A001F"/>
@@ -5325,7 +6914,93 @@
       </w:pPr>
     </w:lvl>
   </w:abstractNum>
-  <w:abstractNum w:abstractNumId="15" w15:restartNumberingAfterBreak="0">
+  <w:abstractNum w:abstractNumId="17" w15:restartNumberingAfterBreak="0">
+    <w:nsid w:val="5DB8181D"/>
+    <w:multiLevelType w:val="multilevel"/>
+    <w:tmpl w:val="240A001F"/>
+    <w:lvl w:ilvl="0">
+      <w:start w:val="1"/>
+      <w:numFmt w:val="decimal"/>
+      <w:lvlText w:val="%1."/>
+      <w:lvlJc w:val="left"/>
+      <w:pPr>
+        <w:ind w:left="360" w:hanging="360"/>
+      </w:pPr>
+    </w:lvl>
+    <w:lvl w:ilvl="1">
+      <w:start w:val="1"/>
+      <w:numFmt w:val="decimal"/>
+      <w:lvlText w:val="%1.%2."/>
+      <w:lvlJc w:val="left"/>
+      <w:pPr>
+        <w:ind w:left="792" w:hanging="432"/>
+      </w:pPr>
+    </w:lvl>
+    <w:lvl w:ilvl="2">
+      <w:start w:val="1"/>
+      <w:numFmt w:val="decimal"/>
+      <w:lvlText w:val="%1.%2.%3."/>
+      <w:lvlJc w:val="left"/>
+      <w:pPr>
+        <w:ind w:left="1224" w:hanging="504"/>
+      </w:pPr>
+    </w:lvl>
+    <w:lvl w:ilvl="3">
+      <w:start w:val="1"/>
+      <w:numFmt w:val="decimal"/>
+      <w:lvlText w:val="%1.%2.%3.%4."/>
+      <w:lvlJc w:val="left"/>
+      <w:pPr>
+        <w:ind w:left="1728" w:hanging="648"/>
+      </w:pPr>
+    </w:lvl>
+    <w:lvl w:ilvl="4">
+      <w:start w:val="1"/>
+      <w:numFmt w:val="decimal"/>
+      <w:lvlText w:val="%1.%2.%3.%4.%5."/>
+      <w:lvlJc w:val="left"/>
+      <w:pPr>
+        <w:ind w:left="2232" w:hanging="792"/>
+      </w:pPr>
+    </w:lvl>
+    <w:lvl w:ilvl="5">
+      <w:start w:val="1"/>
+      <w:numFmt w:val="decimal"/>
+      <w:lvlText w:val="%1.%2.%3.%4.%5.%6."/>
+      <w:lvlJc w:val="left"/>
+      <w:pPr>
+        <w:ind w:left="2736" w:hanging="936"/>
+      </w:pPr>
+    </w:lvl>
+    <w:lvl w:ilvl="6">
+      <w:start w:val="1"/>
+      <w:numFmt w:val="decimal"/>
+      <w:lvlText w:val="%1.%2.%3.%4.%5.%6.%7."/>
+      <w:lvlJc w:val="left"/>
+      <w:pPr>
+        <w:ind w:left="3240" w:hanging="1080"/>
+      </w:pPr>
+    </w:lvl>
+    <w:lvl w:ilvl="7">
+      <w:start w:val="1"/>
+      <w:numFmt w:val="decimal"/>
+      <w:lvlText w:val="%1.%2.%3.%4.%5.%6.%7.%8."/>
+      <w:lvlJc w:val="left"/>
+      <w:pPr>
+        <w:ind w:left="3744" w:hanging="1224"/>
+      </w:pPr>
+    </w:lvl>
+    <w:lvl w:ilvl="8">
+      <w:start w:val="1"/>
+      <w:numFmt w:val="decimal"/>
+      <w:lvlText w:val="%1.%2.%3.%4.%5.%6.%7.%8.%9."/>
+      <w:lvlJc w:val="left"/>
+      <w:pPr>
+        <w:ind w:left="4320" w:hanging="1440"/>
+      </w:pPr>
+    </w:lvl>
+  </w:abstractNum>
+  <w:abstractNum w:abstractNumId="18" w15:restartNumberingAfterBreak="0">
     <w:nsid w:val="686F3F66"/>
     <w:multiLevelType w:val="hybridMultilevel"/>
     <w:tmpl w:val="FF6EC8A0"/>
@@ -5438,7 +7113,7 @@
       </w:rPr>
     </w:lvl>
   </w:abstractNum>
-  <w:abstractNum w:abstractNumId="16" w15:restartNumberingAfterBreak="0">
+  <w:abstractNum w:abstractNumId="19" w15:restartNumberingAfterBreak="0">
     <w:nsid w:val="6B9D36F9"/>
     <w:multiLevelType w:val="hybridMultilevel"/>
     <w:tmpl w:val="6172E7E6"/>
@@ -5551,7 +7226,203 @@
       </w:rPr>
     </w:lvl>
   </w:abstractNum>
-  <w:abstractNum w:abstractNumId="17" w15:restartNumberingAfterBreak="0">
+  <w:abstractNum w:abstractNumId="20" w15:restartNumberingAfterBreak="0">
+    <w:nsid w:val="6D8D0AD0"/>
+    <w:multiLevelType w:val="multilevel"/>
+    <w:tmpl w:val="240A001F"/>
+    <w:lvl w:ilvl="0">
+      <w:start w:val="1"/>
+      <w:numFmt w:val="decimal"/>
+      <w:lvlText w:val="%1."/>
+      <w:lvlJc w:val="left"/>
+      <w:pPr>
+        <w:ind w:left="360" w:hanging="360"/>
+      </w:pPr>
+      <w:rPr>
+        <w:rFonts w:hint="default"/>
+      </w:rPr>
+    </w:lvl>
+    <w:lvl w:ilvl="1">
+      <w:start w:val="1"/>
+      <w:numFmt w:val="decimal"/>
+      <w:lvlText w:val="%1.%2."/>
+      <w:lvlJc w:val="left"/>
+      <w:pPr>
+        <w:ind w:left="792" w:hanging="432"/>
+      </w:pPr>
+    </w:lvl>
+    <w:lvl w:ilvl="2">
+      <w:start w:val="1"/>
+      <w:numFmt w:val="decimal"/>
+      <w:lvlText w:val="%1.%2.%3."/>
+      <w:lvlJc w:val="left"/>
+      <w:pPr>
+        <w:ind w:left="1224" w:hanging="504"/>
+      </w:pPr>
+      <w:rPr>
+        <w:rFonts w:hint="default"/>
+      </w:rPr>
+    </w:lvl>
+    <w:lvl w:ilvl="3">
+      <w:start w:val="1"/>
+      <w:numFmt w:val="decimal"/>
+      <w:lvlText w:val="%1.%2.%3.%4."/>
+      <w:lvlJc w:val="left"/>
+      <w:pPr>
+        <w:ind w:left="1728" w:hanging="648"/>
+      </w:pPr>
+      <w:rPr>
+        <w:rFonts w:hint="default"/>
+      </w:rPr>
+    </w:lvl>
+    <w:lvl w:ilvl="4">
+      <w:start w:val="1"/>
+      <w:numFmt w:val="decimal"/>
+      <w:lvlText w:val="%1.%2.%3.%4.%5."/>
+      <w:lvlJc w:val="left"/>
+      <w:pPr>
+        <w:ind w:left="2232" w:hanging="792"/>
+      </w:pPr>
+      <w:rPr>
+        <w:rFonts w:hint="default"/>
+      </w:rPr>
+    </w:lvl>
+    <w:lvl w:ilvl="5">
+      <w:start w:val="1"/>
+      <w:numFmt w:val="decimal"/>
+      <w:lvlText w:val="%1.%2.%3.%4.%5.%6."/>
+      <w:lvlJc w:val="left"/>
+      <w:pPr>
+        <w:ind w:left="2736" w:hanging="936"/>
+      </w:pPr>
+      <w:rPr>
+        <w:rFonts w:hint="default"/>
+      </w:rPr>
+    </w:lvl>
+    <w:lvl w:ilvl="6">
+      <w:start w:val="1"/>
+      <w:numFmt w:val="decimal"/>
+      <w:lvlText w:val="%1.%2.%3.%4.%5.%6.%7."/>
+      <w:lvlJc w:val="left"/>
+      <w:pPr>
+        <w:ind w:left="3240" w:hanging="1080"/>
+      </w:pPr>
+      <w:rPr>
+        <w:rFonts w:hint="default"/>
+      </w:rPr>
+    </w:lvl>
+    <w:lvl w:ilvl="7">
+      <w:start w:val="1"/>
+      <w:numFmt w:val="decimal"/>
+      <w:lvlText w:val="%1.%2.%3.%4.%5.%6.%7.%8."/>
+      <w:lvlJc w:val="left"/>
+      <w:pPr>
+        <w:ind w:left="3744" w:hanging="1224"/>
+      </w:pPr>
+      <w:rPr>
+        <w:rFonts w:hint="default"/>
+      </w:rPr>
+    </w:lvl>
+    <w:lvl w:ilvl="8">
+      <w:start w:val="1"/>
+      <w:numFmt w:val="decimal"/>
+      <w:lvlText w:val="%1.%2.%3.%4.%5.%6.%7.%8.%9."/>
+      <w:lvlJc w:val="left"/>
+      <w:pPr>
+        <w:ind w:left="4320" w:hanging="1440"/>
+      </w:pPr>
+      <w:rPr>
+        <w:rFonts w:hint="default"/>
+      </w:rPr>
+    </w:lvl>
+  </w:abstractNum>
+  <w:abstractNum w:abstractNumId="21" w15:restartNumberingAfterBreak="0">
+    <w:nsid w:val="768800C0"/>
+    <w:multiLevelType w:val="multilevel"/>
+    <w:tmpl w:val="240A001F"/>
+    <w:lvl w:ilvl="0">
+      <w:start w:val="1"/>
+      <w:numFmt w:val="decimal"/>
+      <w:lvlText w:val="%1."/>
+      <w:lvlJc w:val="left"/>
+      <w:pPr>
+        <w:ind w:left="360" w:hanging="360"/>
+      </w:pPr>
+    </w:lvl>
+    <w:lvl w:ilvl="1">
+      <w:start w:val="1"/>
+      <w:numFmt w:val="decimal"/>
+      <w:lvlText w:val="%1.%2."/>
+      <w:lvlJc w:val="left"/>
+      <w:pPr>
+        <w:ind w:left="792" w:hanging="432"/>
+      </w:pPr>
+    </w:lvl>
+    <w:lvl w:ilvl="2">
+      <w:start w:val="1"/>
+      <w:numFmt w:val="decimal"/>
+      <w:lvlText w:val="%1.%2.%3."/>
+      <w:lvlJc w:val="left"/>
+      <w:pPr>
+        <w:ind w:left="1224" w:hanging="504"/>
+      </w:pPr>
+    </w:lvl>
+    <w:lvl w:ilvl="3">
+      <w:start w:val="1"/>
+      <w:numFmt w:val="decimal"/>
+      <w:lvlText w:val="%1.%2.%3.%4."/>
+      <w:lvlJc w:val="left"/>
+      <w:pPr>
+        <w:ind w:left="1728" w:hanging="648"/>
+      </w:pPr>
+    </w:lvl>
+    <w:lvl w:ilvl="4">
+      <w:start w:val="1"/>
+      <w:numFmt w:val="decimal"/>
+      <w:lvlText w:val="%1.%2.%3.%4.%5."/>
+      <w:lvlJc w:val="left"/>
+      <w:pPr>
+        <w:ind w:left="2232" w:hanging="792"/>
+      </w:pPr>
+    </w:lvl>
+    <w:lvl w:ilvl="5">
+      <w:start w:val="1"/>
+      <w:numFmt w:val="decimal"/>
+      <w:lvlText w:val="%1.%2.%3.%4.%5.%6."/>
+      <w:lvlJc w:val="left"/>
+      <w:pPr>
+        <w:ind w:left="2736" w:hanging="936"/>
+      </w:pPr>
+    </w:lvl>
+    <w:lvl w:ilvl="6">
+      <w:start w:val="1"/>
+      <w:numFmt w:val="decimal"/>
+      <w:lvlText w:val="%1.%2.%3.%4.%5.%6.%7."/>
+      <w:lvlJc w:val="left"/>
+      <w:pPr>
+        <w:ind w:left="3240" w:hanging="1080"/>
+      </w:pPr>
+    </w:lvl>
+    <w:lvl w:ilvl="7">
+      <w:start w:val="1"/>
+      <w:numFmt w:val="decimal"/>
+      <w:lvlText w:val="%1.%2.%3.%4.%5.%6.%7.%8."/>
+      <w:lvlJc w:val="left"/>
+      <w:pPr>
+        <w:ind w:left="3744" w:hanging="1224"/>
+      </w:pPr>
+    </w:lvl>
+    <w:lvl w:ilvl="8">
+      <w:start w:val="1"/>
+      <w:numFmt w:val="decimal"/>
+      <w:lvlText w:val="%1.%2.%3.%4.%5.%6.%7.%8.%9."/>
+      <w:lvlJc w:val="left"/>
+      <w:pPr>
+        <w:ind w:left="4320" w:hanging="1440"/>
+      </w:pPr>
+    </w:lvl>
+  </w:abstractNum>
+  <w:abstractNum w:abstractNumId="22" w15:restartNumberingAfterBreak="0">
     <w:nsid w:val="7F5F370B"/>
     <w:multiLevelType w:val="multilevel"/>
     <w:tmpl w:val="BC64B74A"/>
@@ -5701,97 +7572,76 @@
     </w:lvl>
   </w:abstractNum>
   <w:num w:numId="1" w16cid:durableId="452095139">
-    <w:abstractNumId w:val="17"/>
+    <w:abstractNumId w:val="22"/>
   </w:num>
   <w:num w:numId="2" w16cid:durableId="1830319344">
     <w:abstractNumId w:val="0"/>
   </w:num>
   <w:num w:numId="3" w16cid:durableId="575285957">
-    <w:abstractNumId w:val="13"/>
+    <w:abstractNumId w:val="15"/>
   </w:num>
   <w:num w:numId="4" w16cid:durableId="464811842">
-    <w:abstractNumId w:val="12"/>
+    <w:abstractNumId w:val="14"/>
   </w:num>
   <w:num w:numId="5" w16cid:durableId="838425927">
-    <w:abstractNumId w:val="7"/>
+    <w:abstractNumId w:val="8"/>
   </w:num>
   <w:num w:numId="6" w16cid:durableId="1012494305">
-    <w:abstractNumId w:val="16"/>
+    <w:abstractNumId w:val="19"/>
   </w:num>
   <w:num w:numId="7" w16cid:durableId="1270284838">
     <w:abstractNumId w:val="2"/>
   </w:num>
   <w:num w:numId="8" w16cid:durableId="847064540">
-    <w:abstractNumId w:val="5"/>
+    <w:abstractNumId w:val="6"/>
   </w:num>
   <w:num w:numId="9" w16cid:durableId="1952978705">
-    <w:abstractNumId w:val="16"/>
-    <w:lvlOverride w:ilvl="0"/>
-    <w:lvlOverride w:ilvl="1"/>
-    <w:lvlOverride w:ilvl="2"/>
-    <w:lvlOverride w:ilvl="3"/>
-    <w:lvlOverride w:ilvl="4"/>
-    <w:lvlOverride w:ilvl="5"/>
-    <w:lvlOverride w:ilvl="6"/>
-    <w:lvlOverride w:ilvl="7"/>
-    <w:lvlOverride w:ilvl="8"/>
+    <w:abstractNumId w:val="19"/>
   </w:num>
   <w:num w:numId="10" w16cid:durableId="1656644103">
     <w:abstractNumId w:val="3"/>
-    <w:lvlOverride w:ilvl="0"/>
-    <w:lvlOverride w:ilvl="1"/>
-    <w:lvlOverride w:ilvl="2"/>
-    <w:lvlOverride w:ilvl="3"/>
-    <w:lvlOverride w:ilvl="4"/>
-    <w:lvlOverride w:ilvl="5"/>
-    <w:lvlOverride w:ilvl="6"/>
-    <w:lvlOverride w:ilvl="7"/>
-    <w:lvlOverride w:ilvl="8"/>
   </w:num>
   <w:num w:numId="11" w16cid:durableId="232471998">
-    <w:abstractNumId w:val="6"/>
-    <w:lvlOverride w:ilvl="0"/>
-    <w:lvlOverride w:ilvl="1"/>
-    <w:lvlOverride w:ilvl="2"/>
-    <w:lvlOverride w:ilvl="3"/>
-    <w:lvlOverride w:ilvl="4"/>
-    <w:lvlOverride w:ilvl="5"/>
-    <w:lvlOverride w:ilvl="6"/>
-    <w:lvlOverride w:ilvl="7"/>
-    <w:lvlOverride w:ilvl="8"/>
+    <w:abstractNumId w:val="7"/>
   </w:num>
   <w:num w:numId="12" w16cid:durableId="229653302">
-    <w:abstractNumId w:val="11"/>
+    <w:abstractNumId w:val="12"/>
   </w:num>
   <w:num w:numId="13" w16cid:durableId="288754136">
-    <w:abstractNumId w:val="14"/>
+    <w:abstractNumId w:val="16"/>
   </w:num>
   <w:num w:numId="14" w16cid:durableId="312835250">
-    <w:abstractNumId w:val="9"/>
+    <w:abstractNumId w:val="10"/>
   </w:num>
   <w:num w:numId="15" w16cid:durableId="1663463979">
     <w:abstractNumId w:val="4"/>
-    <w:lvlOverride w:ilvl="0"/>
-    <w:lvlOverride w:ilvl="1"/>
-    <w:lvlOverride w:ilvl="2"/>
-    <w:lvlOverride w:ilvl="3"/>
-    <w:lvlOverride w:ilvl="4"/>
-    <w:lvlOverride w:ilvl="5"/>
-    <w:lvlOverride w:ilvl="6"/>
-    <w:lvlOverride w:ilvl="7"/>
-    <w:lvlOverride w:ilvl="8"/>
   </w:num>
   <w:num w:numId="16" w16cid:durableId="1369144386">
-    <w:abstractNumId w:val="8"/>
+    <w:abstractNumId w:val="9"/>
   </w:num>
   <w:num w:numId="17" w16cid:durableId="663977680">
-    <w:abstractNumId w:val="10"/>
+    <w:abstractNumId w:val="11"/>
   </w:num>
   <w:num w:numId="18" w16cid:durableId="308554406">
-    <w:abstractNumId w:val="15"/>
+    <w:abstractNumId w:val="18"/>
   </w:num>
   <w:num w:numId="19" w16cid:durableId="1453012424">
     <w:abstractNumId w:val="1"/>
+  </w:num>
+  <w:num w:numId="20" w16cid:durableId="1835561797">
+    <w:abstractNumId w:val="20"/>
+  </w:num>
+  <w:num w:numId="21" w16cid:durableId="1441757432">
+    <w:abstractNumId w:val="5"/>
+  </w:num>
+  <w:num w:numId="22" w16cid:durableId="1125537567">
+    <w:abstractNumId w:val="21"/>
+  </w:num>
+  <w:num w:numId="23" w16cid:durableId="1014066171">
+    <w:abstractNumId w:val="13"/>
+  </w:num>
+  <w:num w:numId="24" w16cid:durableId="84613063">
+    <w:abstractNumId w:val="17"/>
   </w:num>
 </w:numbering>
 </file>
@@ -6246,7 +8096,6 @@
     <w:next w:val="Normal"/>
     <w:link w:val="Ttulo3Car"/>
     <w:uiPriority w:val="9"/>
-    <w:semiHidden/>
     <w:unhideWhenUsed/>
     <w:qFormat/>
     <w:rsid w:val="00020124"/>
@@ -6398,6 +8247,7 @@
   <w:style w:type="character" w:default="1" w:styleId="Fuentedeprrafopredeter">
     <w:name w:val="Default Paragraph Font"/>
     <w:uiPriority w:val="1"/>
+    <w:semiHidden/>
     <w:unhideWhenUsed/>
   </w:style>
   <w:style w:type="table" w:default="1" w:styleId="Tablanormal">
@@ -6452,7 +8302,6 @@
     <w:basedOn w:val="Fuentedeprrafopredeter"/>
     <w:link w:val="Ttulo3"/>
     <w:uiPriority w:val="9"/>
-    <w:semiHidden/>
     <w:rsid w:val="00020124"/>
     <w:rPr>
       <w:rFonts w:eastAsiaTheme="majorEastAsia" w:cstheme="majorBidi"/>

</xml_diff>